<commit_message>
update bao cao lan 7
</commit_message>
<xml_diff>
--- a/Doc/BaoCaoDoAn_1 - Da Sua Loi.docx
+++ b/Doc/BaoCaoDoAn_1 - Da Sua Loi.docx
@@ -1816,6 +1816,7 @@
             <w:tabs>
               <w:tab w:val="right" w:leader="dot" w:pos="9062"/>
             </w:tabs>
+            <w:spacing w:line="360" w:lineRule="auto"/>
             <w:rPr>
               <w:rFonts w:asciiTheme="minorHAnsi" w:eastAsiaTheme="minorEastAsia" w:hAnsiTheme="minorHAnsi" w:cstheme="minorBidi"/>
               <w:noProof/>
@@ -1880,7 +1881,7 @@
                 <w:noProof/>
                 <w:webHidden/>
               </w:rPr>
-              <w:t>4</w:t>
+              <w:t>5</w:t>
             </w:r>
             <w:r>
               <w:rPr>
@@ -1894,6 +1895,7 @@
         <w:p>
           <w:pPr>
             <w:pStyle w:val="TOC2"/>
+            <w:spacing w:line="360" w:lineRule="auto"/>
             <w:rPr>
               <w:rFonts w:asciiTheme="minorHAnsi" w:eastAsiaTheme="minorEastAsia" w:hAnsiTheme="minorHAnsi" w:cstheme="minorBidi"/>
               <w:noProof/>
@@ -1949,7 +1951,7 @@
                 <w:noProof/>
                 <w:webHidden/>
               </w:rPr>
-              <w:t>4</w:t>
+              <w:t>5</w:t>
             </w:r>
             <w:r>
               <w:rPr>
@@ -1963,6 +1965,7 @@
         <w:p>
           <w:pPr>
             <w:pStyle w:val="TOC2"/>
+            <w:spacing w:line="360" w:lineRule="auto"/>
             <w:rPr>
               <w:rFonts w:asciiTheme="minorHAnsi" w:eastAsiaTheme="minorEastAsia" w:hAnsiTheme="minorHAnsi" w:cstheme="minorBidi"/>
               <w:noProof/>
@@ -2018,7 +2021,7 @@
                 <w:noProof/>
                 <w:webHidden/>
               </w:rPr>
-              <w:t>4</w:t>
+              <w:t>5</w:t>
             </w:r>
             <w:r>
               <w:rPr>
@@ -2032,6 +2035,7 @@
         <w:p>
           <w:pPr>
             <w:pStyle w:val="TOC2"/>
+            <w:spacing w:line="360" w:lineRule="auto"/>
             <w:rPr>
               <w:rFonts w:asciiTheme="minorHAnsi" w:eastAsiaTheme="minorEastAsia" w:hAnsiTheme="minorHAnsi" w:cstheme="minorBidi"/>
               <w:noProof/>
@@ -2087,7 +2091,7 @@
                 <w:noProof/>
                 <w:webHidden/>
               </w:rPr>
-              <w:t>5</w:t>
+              <w:t>6</w:t>
             </w:r>
             <w:r>
               <w:rPr>
@@ -2104,6 +2108,7 @@
             <w:tabs>
               <w:tab w:val="right" w:leader="dot" w:pos="9062"/>
             </w:tabs>
+            <w:spacing w:line="360" w:lineRule="auto"/>
             <w:rPr>
               <w:rFonts w:asciiTheme="minorHAnsi" w:eastAsiaTheme="minorEastAsia" w:hAnsiTheme="minorHAnsi" w:cstheme="minorBidi"/>
               <w:noProof/>
@@ -2159,7 +2164,7 @@
                 <w:noProof/>
                 <w:webHidden/>
               </w:rPr>
-              <w:t>6</w:t>
+              <w:t>7</w:t>
             </w:r>
             <w:r>
               <w:rPr>
@@ -2176,6 +2181,7 @@
             <w:tabs>
               <w:tab w:val="right" w:leader="dot" w:pos="9062"/>
             </w:tabs>
+            <w:spacing w:line="360" w:lineRule="auto"/>
             <w:rPr>
               <w:rFonts w:asciiTheme="minorHAnsi" w:eastAsiaTheme="minorEastAsia" w:hAnsiTheme="minorHAnsi" w:cstheme="minorBidi"/>
               <w:noProof/>
@@ -2231,7 +2237,7 @@
                 <w:noProof/>
                 <w:webHidden/>
               </w:rPr>
-              <w:t>6</w:t>
+              <w:t>7</w:t>
             </w:r>
             <w:r>
               <w:rPr>
@@ -2248,6 +2254,7 @@
             <w:tabs>
               <w:tab w:val="left" w:pos="880"/>
             </w:tabs>
+            <w:spacing w:line="360" w:lineRule="auto"/>
             <w:rPr>
               <w:rFonts w:asciiTheme="minorHAnsi" w:eastAsiaTheme="minorEastAsia" w:hAnsiTheme="minorHAnsi" w:cstheme="minorBidi"/>
               <w:noProof/>
@@ -2320,7 +2327,7 @@
                 <w:noProof/>
                 <w:webHidden/>
               </w:rPr>
-              <w:t>6</w:t>
+              <w:t>7</w:t>
             </w:r>
             <w:r>
               <w:rPr>
@@ -2334,6 +2341,7 @@
         <w:p>
           <w:pPr>
             <w:pStyle w:val="TOC2"/>
+            <w:spacing w:line="360" w:lineRule="auto"/>
             <w:rPr>
               <w:rFonts w:asciiTheme="minorHAnsi" w:eastAsiaTheme="minorEastAsia" w:hAnsiTheme="minorHAnsi" w:cstheme="minorBidi"/>
               <w:noProof/>
@@ -2389,7 +2397,7 @@
                 <w:noProof/>
                 <w:webHidden/>
               </w:rPr>
-              <w:t>7</w:t>
+              <w:t>8</w:t>
             </w:r>
             <w:r>
               <w:rPr>
@@ -2403,6 +2411,7 @@
         <w:p>
           <w:pPr>
             <w:pStyle w:val="TOC2"/>
+            <w:spacing w:line="360" w:lineRule="auto"/>
             <w:rPr>
               <w:rFonts w:asciiTheme="minorHAnsi" w:eastAsiaTheme="minorEastAsia" w:hAnsiTheme="minorHAnsi" w:cstheme="minorBidi"/>
               <w:noProof/>
@@ -2458,7 +2467,7 @@
                 <w:noProof/>
                 <w:webHidden/>
               </w:rPr>
-              <w:t>11</w:t>
+              <w:t>13</w:t>
             </w:r>
             <w:r>
               <w:rPr>
@@ -2475,6 +2484,7 @@
             <w:tabs>
               <w:tab w:val="right" w:leader="dot" w:pos="9062"/>
             </w:tabs>
+            <w:spacing w:line="360" w:lineRule="auto"/>
             <w:rPr>
               <w:rFonts w:asciiTheme="minorHAnsi" w:eastAsiaTheme="minorEastAsia" w:hAnsiTheme="minorHAnsi" w:cstheme="minorBidi"/>
               <w:noProof/>
@@ -2530,7 +2540,7 @@
                 <w:noProof/>
                 <w:webHidden/>
               </w:rPr>
-              <w:t>11</w:t>
+              <w:t>13</w:t>
             </w:r>
             <w:r>
               <w:rPr>
@@ -2547,6 +2557,7 @@
             <w:tabs>
               <w:tab w:val="right" w:leader="dot" w:pos="9062"/>
             </w:tabs>
+            <w:spacing w:line="360" w:lineRule="auto"/>
             <w:rPr>
               <w:rFonts w:asciiTheme="minorHAnsi" w:eastAsiaTheme="minorEastAsia" w:hAnsiTheme="minorHAnsi" w:cstheme="minorBidi"/>
               <w:noProof/>
@@ -2602,7 +2613,7 @@
                 <w:noProof/>
                 <w:webHidden/>
               </w:rPr>
-              <w:t>13</w:t>
+              <w:t>15</w:t>
             </w:r>
             <w:r>
               <w:rPr>
@@ -2619,6 +2630,7 @@
             <w:tabs>
               <w:tab w:val="right" w:leader="dot" w:pos="9062"/>
             </w:tabs>
+            <w:spacing w:line="360" w:lineRule="auto"/>
             <w:rPr>
               <w:rFonts w:asciiTheme="minorHAnsi" w:eastAsiaTheme="minorEastAsia" w:hAnsiTheme="minorHAnsi" w:cstheme="minorBidi"/>
               <w:noProof/>
@@ -2674,7 +2686,7 @@
                 <w:noProof/>
                 <w:webHidden/>
               </w:rPr>
-              <w:t>14</w:t>
+              <w:t>16</w:t>
             </w:r>
             <w:r>
               <w:rPr>
@@ -2691,6 +2703,7 @@
             <w:tabs>
               <w:tab w:val="right" w:leader="dot" w:pos="9062"/>
             </w:tabs>
+            <w:spacing w:line="360" w:lineRule="auto"/>
             <w:rPr>
               <w:rFonts w:asciiTheme="minorHAnsi" w:eastAsiaTheme="minorEastAsia" w:hAnsiTheme="minorHAnsi" w:cstheme="minorBidi"/>
               <w:noProof/>
@@ -2746,7 +2759,7 @@
                 <w:noProof/>
                 <w:webHidden/>
               </w:rPr>
-              <w:t>14</w:t>
+              <w:t>17</w:t>
             </w:r>
             <w:r>
               <w:rPr>
@@ -2760,6 +2773,7 @@
         <w:p>
           <w:pPr>
             <w:pStyle w:val="TOC2"/>
+            <w:spacing w:line="360" w:lineRule="auto"/>
             <w:rPr>
               <w:rFonts w:asciiTheme="minorHAnsi" w:eastAsiaTheme="minorEastAsia" w:hAnsiTheme="minorHAnsi" w:cstheme="minorBidi"/>
               <w:noProof/>
@@ -2815,7 +2829,7 @@
                 <w:noProof/>
                 <w:webHidden/>
               </w:rPr>
-              <w:t>14</w:t>
+              <w:t>17</w:t>
             </w:r>
             <w:r>
               <w:rPr>
@@ -2829,6 +2843,7 @@
         <w:p>
           <w:pPr>
             <w:pStyle w:val="TOC2"/>
+            <w:spacing w:line="360" w:lineRule="auto"/>
             <w:rPr>
               <w:rFonts w:asciiTheme="minorHAnsi" w:eastAsiaTheme="minorEastAsia" w:hAnsiTheme="minorHAnsi" w:cstheme="minorBidi"/>
               <w:noProof/>
@@ -2892,7 +2907,7 @@
                 <w:noProof/>
                 <w:webHidden/>
               </w:rPr>
-              <w:t>14</w:t>
+              <w:t>17</w:t>
             </w:r>
             <w:r>
               <w:rPr>
@@ -2906,6 +2921,7 @@
         <w:p>
           <w:pPr>
             <w:pStyle w:val="TOC2"/>
+            <w:spacing w:line="360" w:lineRule="auto"/>
             <w:rPr>
               <w:rFonts w:asciiTheme="minorHAnsi" w:eastAsiaTheme="minorEastAsia" w:hAnsiTheme="minorHAnsi" w:cstheme="minorBidi"/>
               <w:noProof/>
@@ -2961,7 +2977,7 @@
                 <w:noProof/>
                 <w:webHidden/>
               </w:rPr>
-              <w:t>15</w:t>
+              <w:t>18</w:t>
             </w:r>
             <w:r>
               <w:rPr>
@@ -2978,82 +2994,68 @@
             <w:tabs>
               <w:tab w:val="right" w:leader="dot" w:pos="9062"/>
             </w:tabs>
-            <w:rPr>
-              <w:rFonts w:asciiTheme="minorHAnsi" w:eastAsiaTheme="minorEastAsia" w:hAnsiTheme="minorHAnsi" w:cstheme="minorBidi"/>
-              <w:noProof/>
-              <w:sz w:val="22"/>
-              <w:szCs w:val="22"/>
-              <w:lang w:eastAsia="en-US"/>
-            </w:rPr>
-          </w:pPr>
-          <w:hyperlink w:anchor="_Toc24574600" w:history="1">
-            <w:r>
-              <w:rPr>
-                <w:rStyle w:val="Hyperlink"/>
-                <w:noProof/>
-              </w:rPr>
-              <w:t>VI. Tài liệu tham khảo</w:t>
-            </w:r>
-            <w:r>
-              <w:rPr>
-                <w:noProof/>
-                <w:webHidden/>
-              </w:rPr>
-              <w:tab/>
-            </w:r>
-            <w:r>
-              <w:rPr>
-                <w:noProof/>
-                <w:webHidden/>
-              </w:rPr>
-              <w:fldChar w:fldCharType="begin"/>
-            </w:r>
-            <w:r>
-              <w:rPr>
-                <w:noProof/>
-                <w:webHidden/>
-              </w:rPr>
-              <w:instrText xml:space="preserve"> PAGEREF _Toc24574600 \h </w:instrText>
-            </w:r>
-            <w:r>
-              <w:rPr>
-                <w:noProof/>
-                <w:webHidden/>
-              </w:rPr>
-            </w:r>
-            <w:r>
-              <w:rPr>
-                <w:noProof/>
-                <w:webHidden/>
-              </w:rPr>
-              <w:fldChar w:fldCharType="separate"/>
-            </w:r>
-            <w:r>
-              <w:rPr>
-                <w:noProof/>
-                <w:webHidden/>
-              </w:rPr>
-              <w:t>15</w:t>
-            </w:r>
-            <w:r>
-              <w:rPr>
-                <w:noProof/>
-                <w:webHidden/>
-              </w:rPr>
-              <w:fldChar w:fldCharType="end"/>
-            </w:r>
-          </w:hyperlink>
-        </w:p>
-        <w:p>
-          <w:pPr>
-            <w:pStyle w:val="TOC1"/>
-            <w:tabs>
-              <w:tab w:val="right" w:leader="dot" w:pos="9062"/>
-            </w:tabs>
+            <w:spacing w:line="360" w:lineRule="auto"/>
             <w:rPr>
               <w:noProof/>
             </w:rPr>
           </w:pPr>
+          <w:hyperlink w:anchor="_Toc24574600" w:history="1">
+            <w:r>
+              <w:rPr>
+                <w:rStyle w:val="Hyperlink"/>
+                <w:noProof/>
+              </w:rPr>
+              <w:t>VI. Tài liệu tham khảo</w:t>
+            </w:r>
+            <w:r>
+              <w:rPr>
+                <w:noProof/>
+                <w:webHidden/>
+              </w:rPr>
+              <w:tab/>
+            </w:r>
+            <w:r>
+              <w:rPr>
+                <w:noProof/>
+                <w:webHidden/>
+              </w:rPr>
+              <w:fldChar w:fldCharType="begin"/>
+            </w:r>
+            <w:r>
+              <w:rPr>
+                <w:noProof/>
+                <w:webHidden/>
+              </w:rPr>
+              <w:instrText xml:space="preserve"> PAGEREF _Toc24574600 \h </w:instrText>
+            </w:r>
+            <w:r>
+              <w:rPr>
+                <w:noProof/>
+                <w:webHidden/>
+              </w:rPr>
+            </w:r>
+            <w:r>
+              <w:rPr>
+                <w:noProof/>
+                <w:webHidden/>
+              </w:rPr>
+              <w:fldChar w:fldCharType="separate"/>
+            </w:r>
+            <w:r>
+              <w:rPr>
+                <w:noProof/>
+                <w:webHidden/>
+              </w:rPr>
+              <w:t>18</w:t>
+            </w:r>
+            <w:r>
+              <w:rPr>
+                <w:noProof/>
+                <w:webHidden/>
+              </w:rPr>
+              <w:fldChar w:fldCharType="end"/>
+            </w:r>
+          </w:hyperlink>
           <w:r>
             <w:rPr>
               <w:noProof/>
@@ -3063,7 +3065,7 @@
         </w:p>
         <w:p>
           <w:pPr>
-            <w:spacing w:line="360" w:lineRule="auto"/>
+            <w:spacing w:after="160" w:line="259" w:lineRule="auto"/>
             <w:rPr>
               <w:b/>
               <w:bCs/>
@@ -3076,6 +3078,23 @@
               <w:bCs/>
               <w:noProof/>
             </w:rPr>
+            <w:br w:type="page"/>
+          </w:r>
+        </w:p>
+        <w:p>
+          <w:pPr>
+            <w:spacing w:line="360" w:lineRule="auto"/>
+            <w:rPr>
+              <w:noProof/>
+            </w:rPr>
+          </w:pPr>
+          <w:r>
+            <w:rPr>
+              <w:b/>
+              <w:bCs/>
+              <w:noProof/>
+            </w:rPr>
+            <w:lastRenderedPageBreak/>
             <w:t>Mục lục về hình ảnh</w:t>
           </w:r>
           <w:bookmarkStart w:id="0" w:name="_GoBack"/>
@@ -3095,6 +3114,30 @@
               <w:noProof/>
             </w:rPr>
             <w:instrText xml:space="preserve"> TOC \h \z \c "Một vài ví dụ về hình thu được" </w:instrText>
+          </w:r>
+          <w:r>
+            <w:rPr>
+              <w:b/>
+              <w:bCs/>
+              <w:noProof/>
+            </w:rPr>
+            <w:fldChar w:fldCharType="separate"/>
+          </w:r>
+        </w:p>
+        <w:p>
+          <w:pPr>
+            <w:spacing w:line="360" w:lineRule="auto"/>
+            <w:rPr>
+              <w:b/>
+              <w:bCs/>
+              <w:noProof/>
+            </w:rPr>
+          </w:pPr>
+          <w:r>
+            <w:rPr>
+              <w:noProof/>
+            </w:rPr>
+            <w:t>No table of figures entries found.</w:t>
           </w:r>
           <w:r>
             <w:rPr>
@@ -3135,6 +3178,7 @@
             <w:tabs>
               <w:tab w:val="right" w:leader="dot" w:pos="9062"/>
             </w:tabs>
+            <w:spacing w:line="360" w:lineRule="auto"/>
             <w:rPr>
               <w:noProof/>
             </w:rPr>
@@ -3146,7 +3190,39 @@
                 <w:noProof/>
                 <w:color w:val="auto"/>
               </w:rPr>
-              <w:t xml:space="preserve">Hình 1. Giao diện khi vừa khởi động </w:t>
+              <w:t>Hình 1. Gia</w:t>
+            </w:r>
+            <w:r>
+              <w:rPr>
+                <w:rStyle w:val="Hyperlink"/>
+                <w:noProof/>
+                <w:color w:val="auto"/>
+              </w:rPr>
+              <w:t>o</w:t>
+            </w:r>
+            <w:r>
+              <w:rPr>
+                <w:rStyle w:val="Hyperlink"/>
+                <w:noProof/>
+                <w:color w:val="auto"/>
+              </w:rPr>
+              <w:t xml:space="preserve"> diện khi vừa kh</w:t>
+            </w:r>
+            <w:r>
+              <w:rPr>
+                <w:rStyle w:val="Hyperlink"/>
+                <w:noProof/>
+                <w:color w:val="auto"/>
+              </w:rPr>
+              <w:t>ở</w:t>
+            </w:r>
+            <w:r>
+              <w:rPr>
+                <w:rStyle w:val="Hyperlink"/>
+                <w:noProof/>
+                <w:color w:val="auto"/>
+              </w:rPr>
+              <w:t xml:space="preserve">i động </w:t>
             </w:r>
             <w:r>
               <w:rPr>
@@ -3187,7 +3263,7 @@
                 <w:noProof/>
                 <w:webHidden/>
               </w:rPr>
-              <w:t>4</w:t>
+              <w:t>6</w:t>
             </w:r>
             <w:r>
               <w:rPr>
@@ -3236,6 +3312,7 @@
             <w:tabs>
               <w:tab w:val="right" w:leader="dot" w:pos="9062"/>
             </w:tabs>
+            <w:spacing w:line="360" w:lineRule="auto"/>
             <w:rPr>
               <w:noProof/>
             </w:rPr>
@@ -3288,7 +3365,7 @@
                 <w:noProof/>
                 <w:webHidden/>
               </w:rPr>
-              <w:t>4</w:t>
+              <w:t>6</w:t>
             </w:r>
             <w:r>
               <w:rPr>
@@ -3337,6 +3414,7 @@
             <w:tabs>
               <w:tab w:val="right" w:leader="dot" w:pos="9062"/>
             </w:tabs>
+            <w:spacing w:line="360" w:lineRule="auto"/>
             <w:rPr>
               <w:b/>
               <w:bCs/>
@@ -3391,7 +3469,7 @@
                 <w:noProof/>
                 <w:webHidden/>
               </w:rPr>
-              <w:t>11</w:t>
+              <w:t>15</w:t>
             </w:r>
             <w:r>
               <w:rPr>
@@ -3410,6 +3488,7 @@
             <w:fldChar w:fldCharType="end"/>
           </w:r>
         </w:p>
+        <w:p/>
         <w:p>
           <w:pPr>
             <w:spacing w:line="360" w:lineRule="auto"/>
@@ -3434,95 +3513,71 @@
             <w:tabs>
               <w:tab w:val="right" w:leader="dot" w:pos="9062"/>
             </w:tabs>
+            <w:spacing w:line="360" w:lineRule="auto"/>
             <w:rPr>
               <w:noProof/>
             </w:rPr>
           </w:pPr>
-          <w:r>
-            <w:fldChar w:fldCharType="begin"/>
-          </w:r>
-          <w:r>
-            <w:instrText xml:space="preserve"> TOC \h \z \c "B</w:instrText>
-          </w:r>
-          <w:r>
-            <w:instrText>ả</w:instrText>
-          </w:r>
-          <w:r>
-            <w:instrText>ng 2.1 Phân công công vi</w:instrText>
-          </w:r>
-          <w:r>
-            <w:instrText>ệ</w:instrText>
-          </w:r>
-          <w:r>
-            <w:instrText xml:space="preserve">c" </w:instrText>
-          </w:r>
-          <w:r>
-            <w:fldChar w:fldCharType="separate"/>
-          </w:r>
-          <w:hyperlink w:anchor="_Toc24315542" w:history="1">
-            <w:r>
-              <w:rPr>
-                <w:rStyle w:val="Hyperlink"/>
-                <w:noProof/>
-                <w:color w:val="auto"/>
-              </w:rPr>
-              <w:t xml:space="preserve">Bảng 2.1 Phân công công việc </w:t>
-            </w:r>
-            <w:r>
-              <w:rPr>
-                <w:noProof/>
-                <w:webHidden/>
-              </w:rPr>
-              <w:tab/>
-            </w:r>
-            <w:r>
-              <w:rPr>
-                <w:noProof/>
-                <w:webHidden/>
-              </w:rPr>
-              <w:fldChar w:fldCharType="begin"/>
-            </w:r>
-            <w:r>
-              <w:rPr>
-                <w:noProof/>
-                <w:webHidden/>
-              </w:rPr>
-              <w:instrText xml:space="preserve"> PAGEREF _Toc24315542 \h </w:instrText>
-            </w:r>
-            <w:r>
-              <w:rPr>
-                <w:noProof/>
-                <w:webHidden/>
-              </w:rPr>
-            </w:r>
-            <w:r>
-              <w:rPr>
-                <w:noProof/>
-                <w:webHidden/>
-              </w:rPr>
-              <w:fldChar w:fldCharType="separate"/>
-            </w:r>
-            <w:r>
-              <w:rPr>
-                <w:noProof/>
-                <w:webHidden/>
-              </w:rPr>
-              <w:t>5</w:t>
-            </w:r>
-            <w:r>
-              <w:rPr>
-                <w:noProof/>
-                <w:webHidden/>
-              </w:rPr>
-              <w:fldChar w:fldCharType="end"/>
-            </w:r>
-          </w:hyperlink>
-          <w:r>
-            <w:rPr>
-              <w:noProof/>
-            </w:rPr>
-            <w:fldChar w:fldCharType="end"/>
-          </w:r>
+          <w:fldSimple w:instr=" TOC \h \z \c &quot;Bảng 2.1 Phân công công việc&quot; ">
+            <w:hyperlink w:anchor="_Toc24315542" w:history="1">
+              <w:r>
+                <w:rPr>
+                  <w:rStyle w:val="Hyperlink"/>
+                  <w:noProof/>
+                  <w:color w:val="auto"/>
+                </w:rPr>
+                <w:t xml:space="preserve">Bảng 2.1 Phân công công việc </w:t>
+              </w:r>
+              <w:r>
+                <w:rPr>
+                  <w:noProof/>
+                  <w:webHidden/>
+                </w:rPr>
+                <w:tab/>
+              </w:r>
+              <w:r>
+                <w:rPr>
+                  <w:noProof/>
+                  <w:webHidden/>
+                </w:rPr>
+                <w:fldChar w:fldCharType="begin"/>
+              </w:r>
+              <w:r>
+                <w:rPr>
+                  <w:noProof/>
+                  <w:webHidden/>
+                </w:rPr>
+                <w:instrText xml:space="preserve"> PAGEREF _Toc24315542 \h </w:instrText>
+              </w:r>
+              <w:r>
+                <w:rPr>
+                  <w:noProof/>
+                  <w:webHidden/>
+                </w:rPr>
+              </w:r>
+              <w:r>
+                <w:rPr>
+                  <w:noProof/>
+                  <w:webHidden/>
+                </w:rPr>
+                <w:fldChar w:fldCharType="separate"/>
+              </w:r>
+              <w:r>
+                <w:rPr>
+                  <w:noProof/>
+                  <w:webHidden/>
+                </w:rPr>
+                <w:t>7</w:t>
+              </w:r>
+              <w:r>
+                <w:rPr>
+                  <w:noProof/>
+                  <w:webHidden/>
+                </w:rPr>
+                <w:fldChar w:fldCharType="end"/>
+              </w:r>
+            </w:hyperlink>
+          </w:fldSimple>
           <w:r>
             <w:fldChar w:fldCharType="begin"/>
           </w:r>
@@ -3539,6 +3594,7 @@
             <w:tabs>
               <w:tab w:val="right" w:leader="dot" w:pos="9062"/>
             </w:tabs>
+            <w:spacing w:line="360" w:lineRule="auto"/>
             <w:rPr>
               <w:noProof/>
             </w:rPr>
@@ -3591,7 +3647,7 @@
                 <w:noProof/>
                 <w:webHidden/>
               </w:rPr>
-              <w:t>6</w:t>
+              <w:t>8</w:t>
             </w:r>
             <w:r>
               <w:rPr>
@@ -3620,6 +3676,7 @@
             <w:tabs>
               <w:tab w:val="right" w:leader="dot" w:pos="9062"/>
             </w:tabs>
+            <w:spacing w:line="360" w:lineRule="auto"/>
           </w:pPr>
           <w:hyperlink w:anchor="_Toc24315774" w:history="1">
             <w:r>
@@ -3669,7 +3726,7 @@
                 <w:noProof/>
                 <w:webHidden/>
               </w:rPr>
-              <w:t>6</w:t>
+              <w:t>9</w:t>
             </w:r>
             <w:r>
               <w:rPr>
@@ -3689,98 +3746,68 @@
             <w:tabs>
               <w:tab w:val="right" w:leader="dot" w:pos="9062"/>
             </w:tabs>
+            <w:spacing w:line="360" w:lineRule="auto"/>
           </w:pPr>
-          <w:r>
-            <w:fldChar w:fldCharType="begin"/>
-          </w:r>
-          <w:r>
-            <w:instrText xml:space="preserve"> TOC \h \z \c "B</w:instrText>
-          </w:r>
-          <w:r>
-            <w:instrText>ả</w:instrText>
-          </w:r>
-          <w:r>
-            <w:instrText>ng 2.2.3 Đ</w:instrText>
-          </w:r>
-          <w:r>
-            <w:instrText>ặ</w:instrText>
-          </w:r>
-          <w:r>
-            <w:instrText>c t</w:instrText>
-          </w:r>
-          <w:r>
-            <w:instrText>ả</w:instrText>
-          </w:r>
-          <w:r>
-            <w:instrText xml:space="preserve"> interface fruit" </w:instrText>
-          </w:r>
-          <w:r>
-            <w:fldChar w:fldCharType="separate"/>
-          </w:r>
-          <w:hyperlink w:anchor="_Toc24316052" w:history="1">
-            <w:r>
-              <w:rPr>
-                <w:rStyle w:val="Hyperlink"/>
-                <w:noProof/>
-                <w:color w:val="auto"/>
-              </w:rPr>
-              <w:t xml:space="preserve">Bảng 2.2.3 Đặc tả interface fruit </w:t>
-            </w:r>
-            <w:r>
-              <w:rPr>
-                <w:noProof/>
-                <w:webHidden/>
-              </w:rPr>
-              <w:tab/>
-            </w:r>
-            <w:r>
-              <w:rPr>
-                <w:noProof/>
-                <w:webHidden/>
-              </w:rPr>
-              <w:fldChar w:fldCharType="begin"/>
-            </w:r>
-            <w:r>
-              <w:rPr>
-                <w:noProof/>
-                <w:webHidden/>
-              </w:rPr>
-              <w:instrText xml:space="preserve"> PAGEREF _Toc24316052 \h </w:instrText>
-            </w:r>
-            <w:r>
-              <w:rPr>
-                <w:noProof/>
-                <w:webHidden/>
-              </w:rPr>
-            </w:r>
-            <w:r>
-              <w:rPr>
-                <w:noProof/>
-                <w:webHidden/>
-              </w:rPr>
-              <w:fldChar w:fldCharType="separate"/>
-            </w:r>
-            <w:r>
-              <w:rPr>
-                <w:noProof/>
-                <w:webHidden/>
-              </w:rPr>
-              <w:t>7</w:t>
-            </w:r>
-            <w:r>
-              <w:rPr>
-                <w:noProof/>
-                <w:webHidden/>
-              </w:rPr>
-              <w:fldChar w:fldCharType="end"/>
-            </w:r>
-          </w:hyperlink>
-          <w:r>
-            <w:rPr>
-              <w:noProof/>
-            </w:rPr>
-            <w:fldChar w:fldCharType="end"/>
-          </w:r>
+          <w:fldSimple w:instr=" TOC \h \z \c &quot;Bảng 2.2.3 Đặc tả interface fruit&quot; ">
+            <w:hyperlink w:anchor="_Toc24316052" w:history="1">
+              <w:r>
+                <w:rPr>
+                  <w:rStyle w:val="Hyperlink"/>
+                  <w:noProof/>
+                  <w:color w:val="auto"/>
+                </w:rPr>
+                <w:t xml:space="preserve">Bảng 2.2.3 Đặc tả interface fruit </w:t>
+              </w:r>
+              <w:r>
+                <w:rPr>
+                  <w:noProof/>
+                  <w:webHidden/>
+                </w:rPr>
+                <w:tab/>
+              </w:r>
+              <w:r>
+                <w:rPr>
+                  <w:noProof/>
+                  <w:webHidden/>
+                </w:rPr>
+                <w:fldChar w:fldCharType="begin"/>
+              </w:r>
+              <w:r>
+                <w:rPr>
+                  <w:noProof/>
+                  <w:webHidden/>
+                </w:rPr>
+                <w:instrText xml:space="preserve"> PAGEREF _Toc24316052 \h </w:instrText>
+              </w:r>
+              <w:r>
+                <w:rPr>
+                  <w:noProof/>
+                  <w:webHidden/>
+                </w:rPr>
+              </w:r>
+              <w:r>
+                <w:rPr>
+                  <w:noProof/>
+                  <w:webHidden/>
+                </w:rPr>
+                <w:fldChar w:fldCharType="separate"/>
+              </w:r>
+              <w:r>
+                <w:rPr>
+                  <w:noProof/>
+                  <w:webHidden/>
+                </w:rPr>
+                <w:t>10</w:t>
+              </w:r>
+              <w:r>
+                <w:rPr>
+                  <w:noProof/>
+                  <w:webHidden/>
+                </w:rPr>
+                <w:fldChar w:fldCharType="end"/>
+              </w:r>
+            </w:hyperlink>
+          </w:fldSimple>
         </w:p>
         <w:p>
           <w:pPr>
@@ -3788,6 +3815,7 @@
             <w:tabs>
               <w:tab w:val="right" w:leader="dot" w:pos="9062"/>
             </w:tabs>
+            <w:spacing w:line="360" w:lineRule="auto"/>
             <w:rPr>
               <w:noProof/>
             </w:rPr>
@@ -3858,7 +3886,7 @@
                 <w:noProof/>
                 <w:webHidden/>
               </w:rPr>
-              <w:t>8</w:t>
+              <w:t>10</w:t>
             </w:r>
             <w:r>
               <w:rPr>
@@ -3899,6 +3927,7 @@
             <w:tabs>
               <w:tab w:val="right" w:leader="dot" w:pos="9062"/>
             </w:tabs>
+            <w:spacing w:line="360" w:lineRule="auto"/>
             <w:rPr>
               <w:noProof/>
             </w:rPr>
@@ -3913,6 +3942,9 @@
               <w:t xml:space="preserve">Bảng 2.2.5 Các phương thức sử dụng trong </w:t>
             </w:r>
             <w:r>
+              <w:rPr>
+                <w:noProof/>
+              </w:rPr>
               <w:t>Class Screen Texture</w:t>
             </w:r>
             <w:r>
@@ -3962,7 +3994,7 @@
                 <w:noProof/>
                 <w:webHidden/>
               </w:rPr>
-              <w:t>9</w:t>
+              <w:t>12</w:t>
             </w:r>
             <w:r>
               <w:rPr>
@@ -4003,6 +4035,7 @@
             <w:tabs>
               <w:tab w:val="right" w:leader="dot" w:pos="9062"/>
             </w:tabs>
+            <w:spacing w:line="360" w:lineRule="auto"/>
             <w:rPr>
               <w:noProof/>
             </w:rPr>
@@ -4017,6 +4050,9 @@
               <w:t xml:space="preserve">Bảng 2.2.6 Các phương thức sử dụng trong </w:t>
             </w:r>
             <w:r>
+              <w:rPr>
+                <w:noProof/>
+              </w:rPr>
               <w:t>Class Cameramove</w:t>
             </w:r>
             <w:r>
@@ -4058,7 +4094,7 @@
                 <w:noProof/>
                 <w:webHidden/>
               </w:rPr>
-              <w:t>10</w:t>
+              <w:t>12</w:t>
             </w:r>
             <w:r>
               <w:rPr>
@@ -4099,6 +4135,7 @@
             <w:tabs>
               <w:tab w:val="right" w:leader="dot" w:pos="9062"/>
             </w:tabs>
+            <w:spacing w:line="360" w:lineRule="auto"/>
             <w:rPr>
               <w:noProof/>
             </w:rPr>
@@ -4151,7 +4188,7 @@
                 <w:noProof/>
                 <w:webHidden/>
               </w:rPr>
-              <w:t>11</w:t>
+              <w:t>13</w:t>
             </w:r>
             <w:r>
               <w:rPr>
@@ -4192,6 +4229,7 @@
             <w:tabs>
               <w:tab w:val="right" w:leader="dot" w:pos="9062"/>
             </w:tabs>
+            <w:spacing w:line="360" w:lineRule="auto"/>
             <w:rPr>
               <w:noProof/>
             </w:rPr>
@@ -4203,7 +4241,23 @@
                 <w:noProof/>
                 <w:color w:val="auto"/>
               </w:rPr>
-              <w:t>Bảng hướng dẫn sử dụng</w:t>
+              <w:t>Bảng</w:t>
+            </w:r>
+            <w:r>
+              <w:rPr>
+                <w:rStyle w:val="Hyperlink"/>
+                <w:noProof/>
+                <w:color w:val="auto"/>
+              </w:rPr>
+              <w:t xml:space="preserve"> 2.3.2</w:t>
+            </w:r>
+            <w:r>
+              <w:rPr>
+                <w:rStyle w:val="Hyperlink"/>
+                <w:noProof/>
+                <w:color w:val="auto"/>
+              </w:rPr>
+              <w:t xml:space="preserve"> hướng dẫn sử dụng</w:t>
             </w:r>
             <w:r>
               <w:rPr>
@@ -4244,7 +4298,7 @@
                 <w:noProof/>
                 <w:webHidden/>
               </w:rPr>
-              <w:t>12</w:t>
+              <w:t>15</w:t>
             </w:r>
             <w:r>
               <w:rPr>
@@ -4285,6 +4339,7 @@
             <w:tabs>
               <w:tab w:val="right" w:leader="dot" w:pos="9062"/>
             </w:tabs>
+            <w:spacing w:line="360" w:lineRule="auto"/>
             <w:rPr>
               <w:rFonts w:asciiTheme="minorHAnsi" w:eastAsiaTheme="minorEastAsia" w:hAnsiTheme="minorHAnsi" w:cstheme="minorBidi"/>
               <w:noProof/>
@@ -4299,21 +4354,7 @@
                 <w:rStyle w:val="Hyperlink"/>
                 <w:noProof/>
               </w:rPr>
-              <w:t>Bảng 4.1 Cài đặt và kiể</w:t>
-            </w:r>
-            <w:r>
-              <w:rPr>
-                <w:rStyle w:val="Hyperlink"/>
-                <w:noProof/>
-              </w:rPr>
-              <w:t>m</w:t>
-            </w:r>
-            <w:r>
-              <w:rPr>
-                <w:rStyle w:val="Hyperlink"/>
-                <w:noProof/>
-              </w:rPr>
-              <w:t xml:space="preserve"> thử </w:t>
+              <w:t xml:space="preserve">Bảng 4.1 Cài đặt và kiểm thử </w:t>
             </w:r>
             <w:r>
               <w:rPr>
@@ -4354,7 +4395,7 @@
                 <w:noProof/>
                 <w:webHidden/>
               </w:rPr>
-              <w:t>14</w:t>
+              <w:t>16</w:t>
             </w:r>
             <w:r>
               <w:rPr>
@@ -4371,6 +4412,7 @@
             <w:tabs>
               <w:tab w:val="right" w:leader="dot" w:pos="9062"/>
             </w:tabs>
+            <w:spacing w:line="360" w:lineRule="auto"/>
             <w:rPr>
               <w:lang w:eastAsia="en-US"/>
             </w:rPr>
@@ -4386,7 +4428,30 @@
     </w:sdt>
     <w:p>
       <w:pPr>
+        <w:spacing w:after="160" w:line="259" w:lineRule="auto"/>
+        <w:rPr>
+          <w:rFonts w:eastAsiaTheme="majorEastAsia"/>
+          <w:b/>
+          <w:bCs/>
+          <w:sz w:val="36"/>
+          <w:szCs w:val="36"/>
+        </w:rPr>
+      </w:pPr>
+      <w:bookmarkStart w:id="1" w:name="_Toc24574584"/>
+      <w:r>
+        <w:rPr>
+          <w:b/>
+          <w:bCs/>
+          <w:sz w:val="36"/>
+          <w:szCs w:val="36"/>
+        </w:rPr>
+        <w:br w:type="page"/>
+      </w:r>
+    </w:p>
+    <w:p>
+      <w:pPr>
         <w:pStyle w:val="Heading1"/>
+        <w:spacing w:after="240"/>
         <w:rPr>
           <w:rFonts w:ascii="Times New Roman" w:hAnsi="Times New Roman" w:cs="Times New Roman"/>
           <w:b/>
@@ -4396,7 +4461,6 @@
           <w:szCs w:val="36"/>
         </w:rPr>
       </w:pPr>
-      <w:bookmarkStart w:id="1" w:name="_Toc24574584"/>
       <w:r>
         <w:rPr>
           <w:rFonts w:ascii="Times New Roman" w:hAnsi="Times New Roman" w:cs="Times New Roman"/>
@@ -4406,6 +4470,7 @@
           <w:sz w:val="36"/>
           <w:szCs w:val="36"/>
         </w:rPr>
+        <w:lastRenderedPageBreak/>
         <w:t xml:space="preserve">I. </w:t>
       </w:r>
       <w:proofErr w:type="spellStart"/>
@@ -4450,7 +4515,7 @@
     <w:p>
       <w:pPr>
         <w:pStyle w:val="Heading2"/>
-        <w:spacing w:line="360" w:lineRule="auto"/>
+        <w:spacing w:before="240" w:after="240" w:line="360" w:lineRule="auto"/>
         <w:ind w:firstLine="360"/>
         <w:rPr>
           <w:rFonts w:ascii="Times New Roman" w:hAnsi="Times New Roman" w:cs="Times New Roman"/>
@@ -4504,7 +4569,7 @@
     </w:p>
     <w:p>
       <w:pPr>
-        <w:spacing w:line="360" w:lineRule="auto"/>
+        <w:spacing w:before="240" w:after="240" w:line="360" w:lineRule="auto"/>
         <w:ind w:firstLine="360"/>
         <w:jc w:val="both"/>
       </w:pPr>
@@ -4754,7 +4819,7 @@
     </w:p>
     <w:p>
       <w:pPr>
-        <w:spacing w:line="360" w:lineRule="auto"/>
+        <w:spacing w:before="240" w:after="240" w:line="360" w:lineRule="auto"/>
         <w:ind w:firstLine="360"/>
         <w:jc w:val="both"/>
       </w:pPr>
@@ -5180,7 +5245,7 @@
     </w:p>
     <w:p>
       <w:pPr>
-        <w:spacing w:line="360" w:lineRule="auto"/>
+        <w:spacing w:before="240" w:after="240" w:line="360" w:lineRule="auto"/>
         <w:ind w:firstLine="360"/>
         <w:jc w:val="both"/>
       </w:pPr>
@@ -5444,7 +5509,7 @@
     <w:p>
       <w:pPr>
         <w:pStyle w:val="Heading2"/>
-        <w:spacing w:line="360" w:lineRule="auto"/>
+        <w:spacing w:before="240" w:after="240" w:line="360" w:lineRule="auto"/>
         <w:ind w:firstLine="360"/>
         <w:rPr>
           <w:rFonts w:ascii="Times New Roman" w:hAnsi="Times New Roman" w:cs="Times New Roman"/>
@@ -5498,7 +5563,7 @@
     </w:p>
     <w:p>
       <w:pPr>
-        <w:spacing w:line="360" w:lineRule="auto"/>
+        <w:spacing w:before="240" w:after="240" w:line="360" w:lineRule="auto"/>
         <w:ind w:firstLine="360"/>
         <w:jc w:val="both"/>
       </w:pPr>
@@ -6026,7 +6091,7 @@
     <w:p>
       <w:pPr>
         <w:pStyle w:val="Heading2"/>
-        <w:spacing w:line="360" w:lineRule="auto"/>
+        <w:spacing w:before="240" w:after="240" w:line="360" w:lineRule="auto"/>
         <w:ind w:firstLine="360"/>
         <w:rPr>
           <w:rFonts w:ascii="Times New Roman" w:hAnsi="Times New Roman" w:cs="Times New Roman"/>
@@ -6082,7 +6147,7 @@
     <w:p>
       <w:pPr>
         <w:keepNext/>
-        <w:spacing w:line="360" w:lineRule="auto"/>
+        <w:spacing w:before="240" w:after="240" w:line="360" w:lineRule="auto"/>
         <w:jc w:val="center"/>
       </w:pPr>
       <w:r>
@@ -6129,6 +6194,7 @@
     <w:p>
       <w:pPr>
         <w:pStyle w:val="Caption"/>
+        <w:spacing w:before="240" w:after="240"/>
         <w:jc w:val="center"/>
         <w:rPr>
           <w:color w:val="auto"/>
@@ -6260,7 +6326,7 @@
     <w:p>
       <w:pPr>
         <w:keepNext/>
-        <w:spacing w:line="360" w:lineRule="auto"/>
+        <w:spacing w:before="240" w:after="240" w:line="360" w:lineRule="auto"/>
         <w:jc w:val="center"/>
       </w:pPr>
       <w:r>
@@ -6307,6 +6373,7 @@
     <w:p>
       <w:pPr>
         <w:pStyle w:val="Caption"/>
+        <w:spacing w:before="240" w:after="240"/>
         <w:jc w:val="center"/>
         <w:rPr>
           <w:color w:val="auto"/>
@@ -6427,7 +6494,7 @@
     </w:p>
     <w:p>
       <w:pPr>
-        <w:spacing w:after="160" w:line="259" w:lineRule="auto"/>
+        <w:spacing w:before="240" w:after="240" w:line="259" w:lineRule="auto"/>
         <w:rPr>
           <w:i/>
           <w:iCs/>
@@ -6442,6 +6509,7 @@
     <w:p>
       <w:pPr>
         <w:pStyle w:val="Caption"/>
+        <w:spacing w:before="240" w:after="240"/>
         <w:jc w:val="center"/>
         <w:rPr>
           <w:color w:val="auto"/>
@@ -6451,7 +6519,7 @@
     <w:p>
       <w:pPr>
         <w:pStyle w:val="Heading1"/>
-        <w:spacing w:line="360" w:lineRule="auto"/>
+        <w:spacing w:after="240" w:line="360" w:lineRule="auto"/>
         <w:rPr>
           <w:rFonts w:ascii="Times New Roman" w:hAnsi="Times New Roman" w:cs="Times New Roman"/>
           <w:b/>
@@ -6563,6 +6631,7 @@
     <w:p>
       <w:pPr>
         <w:pStyle w:val="Caption"/>
+        <w:spacing w:before="240" w:after="240"/>
         <w:jc w:val="center"/>
         <w:rPr>
           <w:color w:val="auto"/>
@@ -6688,7 +6757,7 @@
           </w:tcPr>
           <w:p>
             <w:pPr>
-              <w:spacing w:after="0" w:line="360" w:lineRule="auto"/>
+              <w:spacing w:before="240" w:after="240" w:line="360" w:lineRule="auto"/>
               <w:jc w:val="center"/>
               <w:rPr>
                 <w:rFonts w:eastAsia="Times New Roman"/>
@@ -6720,7 +6789,7 @@
           </w:tcPr>
           <w:p>
             <w:pPr>
-              <w:spacing w:after="0" w:line="360" w:lineRule="auto"/>
+              <w:spacing w:before="240" w:after="240" w:line="360" w:lineRule="auto"/>
               <w:jc w:val="center"/>
               <w:rPr>
                 <w:rFonts w:eastAsia="Times New Roman"/>
@@ -6786,7 +6855,7 @@
           </w:tcPr>
           <w:p>
             <w:pPr>
-              <w:spacing w:after="0" w:line="360" w:lineRule="auto"/>
+              <w:spacing w:before="240" w:after="240" w:line="360" w:lineRule="auto"/>
               <w:jc w:val="center"/>
               <w:rPr>
                 <w:rFonts w:eastAsia="Times New Roman"/>
@@ -6836,7 +6905,7 @@
           </w:tcPr>
           <w:p>
             <w:pPr>
-              <w:spacing w:after="0" w:line="360" w:lineRule="auto"/>
+              <w:spacing w:before="240" w:after="240" w:line="360" w:lineRule="auto"/>
               <w:jc w:val="center"/>
               <w:rPr>
                 <w:rFonts w:eastAsia="Times New Roman"/>
@@ -6899,7 +6968,7 @@
           </w:tcPr>
           <w:p>
             <w:pPr>
-              <w:spacing w:after="0" w:line="360" w:lineRule="auto"/>
+              <w:spacing w:before="240" w:after="240" w:line="360" w:lineRule="auto"/>
               <w:jc w:val="center"/>
               <w:rPr>
                 <w:rFonts w:eastAsia="Times New Roman"/>
@@ -6931,7 +7000,7 @@
           </w:tcPr>
           <w:p>
             <w:pPr>
-              <w:spacing w:after="0" w:line="360" w:lineRule="auto"/>
+              <w:spacing w:before="240" w:after="240" w:line="360" w:lineRule="auto"/>
               <w:jc w:val="center"/>
               <w:rPr>
                 <w:rFonts w:eastAsia="Times New Roman"/>
@@ -6997,7 +7066,7 @@
           </w:tcPr>
           <w:p>
             <w:pPr>
-              <w:spacing w:after="0" w:line="360" w:lineRule="auto"/>
+              <w:spacing w:before="240" w:after="240" w:line="360" w:lineRule="auto"/>
               <w:jc w:val="center"/>
               <w:rPr>
                 <w:rFonts w:eastAsia="Times New Roman"/>
@@ -7070,7 +7139,7 @@
           </w:tcPr>
           <w:p>
             <w:pPr>
-              <w:spacing w:after="0" w:line="360" w:lineRule="auto"/>
+              <w:spacing w:before="240" w:after="240" w:line="360" w:lineRule="auto"/>
               <w:jc w:val="center"/>
               <w:rPr>
                 <w:rFonts w:eastAsia="Times New Roman"/>
@@ -7108,7 +7177,7 @@
           </w:tcPr>
           <w:p>
             <w:pPr>
-              <w:spacing w:after="0" w:line="360" w:lineRule="auto"/>
+              <w:spacing w:before="240" w:after="240" w:line="360" w:lineRule="auto"/>
               <w:jc w:val="center"/>
               <w:rPr>
                 <w:rFonts w:eastAsia="Times New Roman"/>
@@ -7140,7 +7209,7 @@
           </w:tcPr>
           <w:p>
             <w:pPr>
-              <w:spacing w:after="0" w:line="360" w:lineRule="auto"/>
+              <w:spacing w:before="240" w:after="240" w:line="360" w:lineRule="auto"/>
               <w:jc w:val="center"/>
               <w:rPr>
                 <w:rFonts w:eastAsia="Times New Roman"/>
@@ -7206,7 +7275,7 @@
           </w:tcPr>
           <w:p>
             <w:pPr>
-              <w:spacing w:after="0" w:line="360" w:lineRule="auto"/>
+              <w:spacing w:before="240" w:after="240" w:line="360" w:lineRule="auto"/>
               <w:jc w:val="center"/>
               <w:rPr>
                 <w:rFonts w:eastAsia="Times New Roman"/>
@@ -7271,7 +7340,7 @@
           <w:p>
             <w:pPr>
               <w:keepNext/>
-              <w:spacing w:after="0" w:line="360" w:lineRule="auto"/>
+              <w:spacing w:before="240" w:after="240" w:line="360" w:lineRule="auto"/>
               <w:jc w:val="center"/>
               <w:rPr>
                 <w:rFonts w:eastAsia="Times New Roman"/>
@@ -7292,7 +7361,7 @@
     <w:p>
       <w:pPr>
         <w:pStyle w:val="Heading1"/>
-        <w:spacing w:line="360" w:lineRule="auto"/>
+        <w:spacing w:after="240" w:line="360" w:lineRule="auto"/>
         <w:rPr>
           <w:rFonts w:ascii="Times New Roman" w:hAnsi="Times New Roman" w:cs="Times New Roman"/>
           <w:b/>
@@ -7360,7 +7429,7 @@
           <w:ilvl w:val="0"/>
           <w:numId w:val="2"/>
         </w:numPr>
-        <w:spacing w:line="360" w:lineRule="auto"/>
+        <w:spacing w:before="240" w:after="240" w:line="360" w:lineRule="auto"/>
         <w:ind w:left="360" w:firstLine="0"/>
         <w:rPr>
           <w:rFonts w:ascii="Times New Roman" w:hAnsi="Times New Roman" w:cs="Times New Roman"/>
@@ -7425,7 +7494,7 @@
     </w:p>
     <w:p>
       <w:pPr>
-        <w:spacing w:line="360" w:lineRule="auto"/>
+        <w:spacing w:before="240" w:after="240" w:line="360" w:lineRule="auto"/>
       </w:pPr>
       <w:r>
         <w:t xml:space="preserve">- </w:t>
@@ -7473,7 +7542,7 @@
     </w:p>
     <w:p>
       <w:pPr>
-        <w:spacing w:line="360" w:lineRule="auto"/>
+        <w:spacing w:before="240" w:after="240" w:line="360" w:lineRule="auto"/>
       </w:pPr>
       <w:r>
         <w:t xml:space="preserve">- </w:t>
@@ -7598,7 +7667,7 @@
     </w:p>
     <w:p>
       <w:pPr>
-        <w:spacing w:line="360" w:lineRule="auto"/>
+        <w:spacing w:before="240" w:after="240" w:line="360" w:lineRule="auto"/>
         <w:ind w:firstLine="360"/>
       </w:pPr>
       <w:r>
@@ -7631,7 +7700,7 @@
     </w:p>
     <w:p>
       <w:pPr>
-        <w:spacing w:line="360" w:lineRule="auto"/>
+        <w:spacing w:before="240" w:after="240" w:line="360" w:lineRule="auto"/>
         <w:ind w:firstLine="360"/>
       </w:pPr>
       <w:r>
@@ -7664,7 +7733,7 @@
     </w:p>
     <w:p>
       <w:pPr>
-        <w:spacing w:line="360" w:lineRule="auto"/>
+        <w:spacing w:before="240" w:after="240" w:line="360" w:lineRule="auto"/>
         <w:ind w:firstLine="360"/>
       </w:pPr>
       <w:r>
@@ -7697,7 +7766,7 @@
     </w:p>
     <w:p>
       <w:pPr>
-        <w:spacing w:line="360" w:lineRule="auto"/>
+        <w:spacing w:before="240" w:after="240" w:line="360" w:lineRule="auto"/>
       </w:pPr>
       <w:r>
         <w:t xml:space="preserve">- </w:t>
@@ -7737,7 +7806,7 @@
     </w:p>
     <w:p>
       <w:pPr>
-        <w:spacing w:line="360" w:lineRule="auto"/>
+        <w:spacing w:before="240" w:after="240" w:line="360" w:lineRule="auto"/>
       </w:pPr>
       <w:r>
         <w:t xml:space="preserve">- </w:t>
@@ -7841,7 +7910,7 @@
     </w:p>
     <w:p>
       <w:pPr>
-        <w:spacing w:line="360" w:lineRule="auto"/>
+        <w:spacing w:before="240" w:after="240" w:line="360" w:lineRule="auto"/>
         <w:ind w:firstLine="360"/>
       </w:pPr>
       <w:r>
@@ -7874,7 +7943,7 @@
     </w:p>
     <w:p>
       <w:pPr>
-        <w:spacing w:line="360" w:lineRule="auto"/>
+        <w:spacing w:before="240" w:after="240" w:line="360" w:lineRule="auto"/>
         <w:ind w:firstLine="360"/>
       </w:pPr>
       <w:r>
@@ -7907,7 +7976,7 @@
     </w:p>
     <w:p>
       <w:pPr>
-        <w:spacing w:line="360" w:lineRule="auto"/>
+        <w:spacing w:before="240" w:after="240" w:line="360" w:lineRule="auto"/>
         <w:ind w:firstLine="360"/>
       </w:pPr>
       <w:r>
@@ -7940,10 +8009,11 @@
     </w:p>
     <w:p>
       <w:pPr>
-        <w:spacing w:line="360" w:lineRule="auto"/>
+        <w:spacing w:before="240" w:after="240" w:line="360" w:lineRule="auto"/>
         <w:ind w:firstLine="360"/>
       </w:pPr>
       <w:r>
+        <w:lastRenderedPageBreak/>
         <w:t xml:space="preserve">- </w:t>
       </w:r>
       <w:proofErr w:type="spellStart"/>
@@ -8022,7 +8092,7 @@
     <w:p>
       <w:pPr>
         <w:pStyle w:val="Heading2"/>
-        <w:spacing w:line="360" w:lineRule="auto"/>
+        <w:spacing w:before="240" w:after="240" w:line="360" w:lineRule="auto"/>
         <w:ind w:firstLine="360"/>
         <w:rPr>
           <w:rFonts w:ascii="Times New Roman" w:hAnsi="Times New Roman" w:cs="Times New Roman"/>
@@ -8039,7 +8109,6 @@
           <w:bCs/>
           <w:color w:val="auto"/>
         </w:rPr>
-        <w:lastRenderedPageBreak/>
         <w:t xml:space="preserve">2. </w:t>
       </w:r>
       <w:proofErr w:type="spellStart"/>
@@ -8099,6 +8168,7 @@
       <w:pPr>
         <w:pStyle w:val="Caption"/>
         <w:keepNext/>
+        <w:spacing w:before="240" w:after="240"/>
         <w:jc w:val="center"/>
         <w:rPr>
           <w:color w:val="auto"/>
@@ -8205,7 +8275,7 @@
           </w:tcPr>
           <w:p>
             <w:pPr>
-              <w:spacing w:after="0" w:line="360" w:lineRule="auto"/>
+              <w:spacing w:before="240" w:after="240" w:line="360" w:lineRule="auto"/>
               <w:jc w:val="center"/>
               <w:rPr>
                 <w:rFonts w:eastAsia="Times New Roman"/>
@@ -8237,7 +8307,7 @@
           </w:tcPr>
           <w:p>
             <w:pPr>
-              <w:spacing w:after="0" w:line="360" w:lineRule="auto"/>
+              <w:spacing w:before="240" w:after="240" w:line="360" w:lineRule="auto"/>
               <w:jc w:val="center"/>
               <w:rPr>
                 <w:rFonts w:eastAsia="Times New Roman"/>
@@ -8287,7 +8357,7 @@
           </w:tcPr>
           <w:p>
             <w:pPr>
-              <w:spacing w:after="0" w:line="360" w:lineRule="auto"/>
+              <w:spacing w:before="240" w:after="240" w:line="360" w:lineRule="auto"/>
               <w:jc w:val="center"/>
               <w:rPr>
                 <w:rFonts w:eastAsia="Times New Roman"/>
@@ -8328,7 +8398,7 @@
           </w:tcPr>
           <w:p>
             <w:pPr>
-              <w:spacing w:after="0" w:line="360" w:lineRule="auto"/>
+              <w:spacing w:before="240" w:after="240" w:line="360" w:lineRule="auto"/>
               <w:jc w:val="center"/>
               <w:rPr>
                 <w:rFonts w:eastAsia="Times New Roman"/>
@@ -8383,7 +8453,7 @@
           </w:tcPr>
           <w:p>
             <w:pPr>
-              <w:spacing w:after="0" w:line="360" w:lineRule="auto"/>
+              <w:spacing w:before="240" w:after="240" w:line="360" w:lineRule="auto"/>
               <w:jc w:val="center"/>
               <w:rPr>
                 <w:rFonts w:eastAsia="Times New Roman"/>
@@ -8415,7 +8485,7 @@
           </w:tcPr>
           <w:p>
             <w:pPr>
-              <w:spacing w:after="0" w:line="360" w:lineRule="auto"/>
+              <w:spacing w:before="240" w:after="240" w:line="360" w:lineRule="auto"/>
               <w:rPr>
                 <w:rFonts w:eastAsia="Times New Roman"/>
                 <w:lang w:eastAsia="en-US"/>
@@ -8446,7 +8516,7 @@
           </w:tcPr>
           <w:p>
             <w:pPr>
-              <w:spacing w:after="0" w:line="360" w:lineRule="auto"/>
+              <w:spacing w:before="240" w:after="240" w:line="360" w:lineRule="auto"/>
               <w:jc w:val="center"/>
               <w:rPr>
                 <w:rFonts w:eastAsia="Times New Roman"/>
@@ -8487,7 +8557,7 @@
           </w:tcPr>
           <w:p>
             <w:pPr>
-              <w:spacing w:after="0" w:line="360" w:lineRule="auto"/>
+              <w:spacing w:before="240" w:after="240" w:line="360" w:lineRule="auto"/>
               <w:rPr>
                 <w:rFonts w:eastAsia="Times New Roman"/>
                 <w:lang w:eastAsia="en-US"/>
@@ -8669,7 +8739,7 @@
           </w:tcPr>
           <w:p>
             <w:pPr>
-              <w:spacing w:after="0" w:line="360" w:lineRule="auto"/>
+              <w:spacing w:before="240" w:after="240" w:line="360" w:lineRule="auto"/>
               <w:jc w:val="center"/>
               <w:rPr>
                 <w:rFonts w:eastAsia="Times New Roman"/>
@@ -8701,7 +8771,7 @@
           </w:tcPr>
           <w:p>
             <w:pPr>
-              <w:spacing w:after="0" w:line="360" w:lineRule="auto"/>
+              <w:spacing w:before="240" w:after="240" w:line="360" w:lineRule="auto"/>
               <w:rPr>
                 <w:rFonts w:eastAsia="Times New Roman"/>
                 <w:lang w:eastAsia="en-US"/>
@@ -8741,7 +8811,7 @@
           </w:tcPr>
           <w:p>
             <w:pPr>
-              <w:spacing w:after="0" w:line="360" w:lineRule="auto"/>
+              <w:spacing w:before="240" w:after="240" w:line="360" w:lineRule="auto"/>
               <w:jc w:val="center"/>
               <w:rPr>
                 <w:rFonts w:eastAsia="Times New Roman"/>
@@ -8782,7 +8852,7 @@
           </w:tcPr>
           <w:p>
             <w:pPr>
-              <w:spacing w:after="0" w:line="360" w:lineRule="auto"/>
+              <w:spacing w:before="240" w:after="240" w:line="360" w:lineRule="auto"/>
               <w:rPr>
                 <w:rFonts w:eastAsia="Times New Roman"/>
                 <w:lang w:eastAsia="en-US"/>
@@ -8964,7 +9034,7 @@
           </w:tcPr>
           <w:p>
             <w:pPr>
-              <w:spacing w:after="0" w:line="360" w:lineRule="auto"/>
+              <w:spacing w:before="240" w:after="240" w:line="360" w:lineRule="auto"/>
               <w:jc w:val="center"/>
               <w:rPr>
                 <w:rFonts w:eastAsia="Times New Roman"/>
@@ -8996,7 +9066,7 @@
           </w:tcPr>
           <w:p>
             <w:pPr>
-              <w:spacing w:after="0" w:line="360" w:lineRule="auto"/>
+              <w:spacing w:before="240" w:after="240" w:line="360" w:lineRule="auto"/>
               <w:rPr>
                 <w:rFonts w:eastAsia="Times New Roman"/>
                 <w:lang w:eastAsia="en-US"/>
@@ -9027,7 +9097,7 @@
           </w:tcPr>
           <w:p>
             <w:pPr>
-              <w:spacing w:after="0" w:line="360" w:lineRule="auto"/>
+              <w:spacing w:before="240" w:after="240" w:line="360" w:lineRule="auto"/>
               <w:jc w:val="center"/>
               <w:rPr>
                 <w:rFonts w:eastAsia="Times New Roman"/>
@@ -9068,7 +9138,7 @@
           </w:tcPr>
           <w:p>
             <w:pPr>
-              <w:spacing w:after="0" w:line="360" w:lineRule="auto"/>
+              <w:spacing w:before="240" w:after="240" w:line="360" w:lineRule="auto"/>
               <w:rPr>
                 <w:rFonts w:eastAsia="Times New Roman"/>
                 <w:lang w:eastAsia="en-US"/>
@@ -9250,7 +9320,7 @@
           </w:tcPr>
           <w:p>
             <w:pPr>
-              <w:spacing w:after="0" w:line="360" w:lineRule="auto"/>
+              <w:spacing w:before="240" w:after="240" w:line="360" w:lineRule="auto"/>
               <w:jc w:val="center"/>
               <w:rPr>
                 <w:rFonts w:eastAsia="Times New Roman"/>
@@ -9282,7 +9352,7 @@
           </w:tcPr>
           <w:p>
             <w:pPr>
-              <w:spacing w:after="0" w:line="360" w:lineRule="auto"/>
+              <w:spacing w:before="240" w:after="240" w:line="360" w:lineRule="auto"/>
               <w:rPr>
                 <w:rFonts w:eastAsia="Times New Roman"/>
                 <w:lang w:eastAsia="en-US"/>
@@ -9313,7 +9383,7 @@
           </w:tcPr>
           <w:p>
             <w:pPr>
-              <w:spacing w:after="0" w:line="360" w:lineRule="auto"/>
+              <w:spacing w:before="240" w:after="240" w:line="360" w:lineRule="auto"/>
               <w:jc w:val="center"/>
               <w:rPr>
                 <w:rFonts w:eastAsia="Times New Roman"/>
@@ -9354,7 +9424,7 @@
           </w:tcPr>
           <w:p>
             <w:pPr>
-              <w:spacing w:after="0" w:line="360" w:lineRule="auto"/>
+              <w:spacing w:before="240" w:after="240" w:line="360" w:lineRule="auto"/>
               <w:rPr>
                 <w:rFonts w:eastAsia="Times New Roman"/>
                 <w:lang w:eastAsia="en-US"/>
@@ -9536,7 +9606,7 @@
           </w:tcPr>
           <w:p>
             <w:pPr>
-              <w:spacing w:after="0" w:line="360" w:lineRule="auto"/>
+              <w:spacing w:before="240" w:after="240" w:line="360" w:lineRule="auto"/>
               <w:jc w:val="center"/>
               <w:rPr>
                 <w:rFonts w:eastAsia="Times New Roman"/>
@@ -9568,7 +9638,7 @@
           </w:tcPr>
           <w:p>
             <w:pPr>
-              <w:spacing w:after="0" w:line="360" w:lineRule="auto"/>
+              <w:spacing w:before="240" w:after="240" w:line="360" w:lineRule="auto"/>
               <w:rPr>
                 <w:rFonts w:eastAsia="Times New Roman"/>
                 <w:lang w:eastAsia="en-US"/>
@@ -9599,7 +9669,7 @@
           </w:tcPr>
           <w:p>
             <w:pPr>
-              <w:spacing w:after="0" w:line="360" w:lineRule="auto"/>
+              <w:spacing w:before="240" w:after="240" w:line="360" w:lineRule="auto"/>
               <w:jc w:val="center"/>
               <w:rPr>
                 <w:rFonts w:eastAsia="Times New Roman"/>
@@ -9640,7 +9710,7 @@
           </w:tcPr>
           <w:p>
             <w:pPr>
-              <w:spacing w:after="0" w:line="360" w:lineRule="auto"/>
+              <w:spacing w:before="240" w:after="240" w:line="360" w:lineRule="auto"/>
               <w:rPr>
                 <w:rFonts w:eastAsia="Times New Roman"/>
                 <w:lang w:eastAsia="en-US"/>
@@ -9822,7 +9892,7 @@
           </w:tcPr>
           <w:p>
             <w:pPr>
-              <w:spacing w:after="0" w:line="360" w:lineRule="auto"/>
+              <w:spacing w:before="240" w:after="240" w:line="360" w:lineRule="auto"/>
               <w:jc w:val="center"/>
               <w:rPr>
                 <w:rFonts w:eastAsia="Times New Roman"/>
@@ -9854,7 +9924,7 @@
           </w:tcPr>
           <w:p>
             <w:pPr>
-              <w:spacing w:after="0" w:line="360" w:lineRule="auto"/>
+              <w:spacing w:before="240" w:after="240" w:line="360" w:lineRule="auto"/>
               <w:rPr>
                 <w:rFonts w:eastAsia="Times New Roman"/>
                 <w:lang w:eastAsia="en-US"/>
@@ -9885,7 +9955,7 @@
           </w:tcPr>
           <w:p>
             <w:pPr>
-              <w:spacing w:after="0" w:line="360" w:lineRule="auto"/>
+              <w:spacing w:before="240" w:after="240" w:line="360" w:lineRule="auto"/>
               <w:jc w:val="center"/>
               <w:rPr>
                 <w:rFonts w:eastAsia="Times New Roman"/>
@@ -9926,7 +9996,7 @@
           </w:tcPr>
           <w:p>
             <w:pPr>
-              <w:spacing w:after="0" w:line="360" w:lineRule="auto"/>
+              <w:spacing w:before="240" w:after="240" w:line="360" w:lineRule="auto"/>
               <w:rPr>
                 <w:rFonts w:eastAsia="Times New Roman"/>
                 <w:lang w:eastAsia="en-US"/>
@@ -10108,7 +10178,7 @@
           </w:tcPr>
           <w:p>
             <w:pPr>
-              <w:spacing w:after="0" w:line="360" w:lineRule="auto"/>
+              <w:spacing w:before="240" w:after="240" w:line="360" w:lineRule="auto"/>
               <w:jc w:val="center"/>
               <w:rPr>
                 <w:rFonts w:eastAsia="Times New Roman"/>
@@ -10140,7 +10210,7 @@
           </w:tcPr>
           <w:p>
             <w:pPr>
-              <w:spacing w:after="0" w:line="360" w:lineRule="auto"/>
+              <w:spacing w:before="240" w:after="240" w:line="360" w:lineRule="auto"/>
               <w:rPr>
                 <w:rFonts w:eastAsia="Times New Roman"/>
                 <w:lang w:eastAsia="en-US"/>
@@ -10171,7 +10241,7 @@
           </w:tcPr>
           <w:p>
             <w:pPr>
-              <w:spacing w:after="0" w:line="360" w:lineRule="auto"/>
+              <w:spacing w:before="240" w:after="240" w:line="360" w:lineRule="auto"/>
               <w:jc w:val="center"/>
               <w:rPr>
                 <w:rFonts w:eastAsia="Times New Roman"/>
@@ -10212,7 +10282,7 @@
           </w:tcPr>
           <w:p>
             <w:pPr>
-              <w:spacing w:after="0" w:line="360" w:lineRule="auto"/>
+              <w:spacing w:before="240" w:after="240" w:line="360" w:lineRule="auto"/>
               <w:rPr>
                 <w:rFonts w:eastAsia="Times New Roman"/>
                 <w:lang w:eastAsia="en-US"/>
@@ -10394,7 +10464,7 @@
           </w:tcPr>
           <w:p>
             <w:pPr>
-              <w:spacing w:after="0" w:line="360" w:lineRule="auto"/>
+              <w:spacing w:before="240" w:after="240" w:line="360" w:lineRule="auto"/>
               <w:jc w:val="center"/>
               <w:rPr>
                 <w:rFonts w:eastAsia="Times New Roman"/>
@@ -10426,7 +10496,7 @@
           </w:tcPr>
           <w:p>
             <w:pPr>
-              <w:spacing w:after="0" w:line="360" w:lineRule="auto"/>
+              <w:spacing w:before="240" w:after="240" w:line="360" w:lineRule="auto"/>
               <w:rPr>
                 <w:rFonts w:eastAsia="Times New Roman"/>
                 <w:lang w:eastAsia="en-US"/>
@@ -10457,7 +10527,7 @@
           </w:tcPr>
           <w:p>
             <w:pPr>
-              <w:spacing w:after="0" w:line="360" w:lineRule="auto"/>
+              <w:spacing w:before="240" w:after="240" w:line="360" w:lineRule="auto"/>
               <w:jc w:val="center"/>
               <w:rPr>
                 <w:rFonts w:eastAsia="Times New Roman"/>
@@ -10498,7 +10568,7 @@
           </w:tcPr>
           <w:p>
             <w:pPr>
-              <w:spacing w:after="0" w:line="360" w:lineRule="auto"/>
+              <w:spacing w:before="240" w:after="240" w:line="360" w:lineRule="auto"/>
               <w:rPr>
                 <w:rFonts w:eastAsia="Times New Roman"/>
                 <w:lang w:eastAsia="en-US"/>
@@ -10680,7 +10750,7 @@
           </w:tcPr>
           <w:p>
             <w:pPr>
-              <w:spacing w:after="0" w:line="360" w:lineRule="auto"/>
+              <w:spacing w:before="240" w:after="240" w:line="360" w:lineRule="auto"/>
               <w:jc w:val="center"/>
               <w:rPr>
                 <w:rFonts w:eastAsia="Times New Roman"/>
@@ -10712,7 +10782,7 @@
           </w:tcPr>
           <w:p>
             <w:pPr>
-              <w:spacing w:after="0" w:line="360" w:lineRule="auto"/>
+              <w:spacing w:before="240" w:after="240" w:line="360" w:lineRule="auto"/>
               <w:rPr>
                 <w:rFonts w:eastAsia="Times New Roman"/>
                 <w:lang w:eastAsia="en-US"/>
@@ -10743,7 +10813,7 @@
           </w:tcPr>
           <w:p>
             <w:pPr>
-              <w:spacing w:after="0" w:line="360" w:lineRule="auto"/>
+              <w:spacing w:before="240" w:after="240" w:line="360" w:lineRule="auto"/>
               <w:jc w:val="center"/>
               <w:rPr>
                 <w:rFonts w:eastAsia="Times New Roman"/>
@@ -10784,7 +10854,7 @@
           </w:tcPr>
           <w:p>
             <w:pPr>
-              <w:spacing w:after="0" w:line="360" w:lineRule="auto"/>
+              <w:spacing w:before="240" w:after="240" w:line="360" w:lineRule="auto"/>
               <w:rPr>
                 <w:rFonts w:eastAsia="Times New Roman"/>
                 <w:lang w:eastAsia="en-US"/>
@@ -10966,7 +11036,7 @@
           </w:tcPr>
           <w:p>
             <w:pPr>
-              <w:spacing w:after="0" w:line="360" w:lineRule="auto"/>
+              <w:spacing w:before="240" w:after="240" w:line="360" w:lineRule="auto"/>
               <w:jc w:val="center"/>
               <w:rPr>
                 <w:rFonts w:eastAsia="Times New Roman"/>
@@ -10998,7 +11068,7 @@
           </w:tcPr>
           <w:p>
             <w:pPr>
-              <w:spacing w:after="0" w:line="360" w:lineRule="auto"/>
+              <w:spacing w:before="240" w:after="240" w:line="360" w:lineRule="auto"/>
               <w:rPr>
                 <w:rFonts w:eastAsia="Times New Roman"/>
                 <w:lang w:eastAsia="en-US"/>
@@ -11029,7 +11099,7 @@
           </w:tcPr>
           <w:p>
             <w:pPr>
-              <w:spacing w:after="0" w:line="360" w:lineRule="auto"/>
+              <w:spacing w:before="240" w:after="240" w:line="360" w:lineRule="auto"/>
               <w:jc w:val="center"/>
               <w:rPr>
                 <w:rFonts w:eastAsia="Times New Roman"/>
@@ -11062,7 +11132,7 @@
           <w:p>
             <w:pPr>
               <w:keepNext/>
-              <w:spacing w:after="0" w:line="360" w:lineRule="auto"/>
+              <w:spacing w:before="240" w:after="240" w:line="360" w:lineRule="auto"/>
               <w:rPr>
                 <w:rFonts w:eastAsia="Times New Roman"/>
                 <w:lang w:eastAsia="en-US"/>
@@ -11147,7 +11217,7 @@
     </w:tbl>
     <w:p>
       <w:pPr>
-        <w:spacing w:line="360" w:lineRule="auto"/>
+        <w:spacing w:before="240" w:after="240" w:line="360" w:lineRule="auto"/>
         <w:jc w:val="center"/>
       </w:pPr>
       <w:proofErr w:type="spellStart"/>
@@ -11206,19 +11276,19 @@
     </w:p>
     <w:p>
       <w:pPr>
-        <w:spacing w:line="360" w:lineRule="auto"/>
+        <w:spacing w:before="240" w:after="240" w:line="360" w:lineRule="auto"/>
         <w:jc w:val="center"/>
       </w:pPr>
     </w:p>
     <w:p>
       <w:pPr>
-        <w:spacing w:line="360" w:lineRule="auto"/>
+        <w:spacing w:before="240" w:after="240" w:line="360" w:lineRule="auto"/>
         <w:jc w:val="center"/>
       </w:pPr>
     </w:p>
     <w:p>
       <w:pPr>
-        <w:spacing w:line="360" w:lineRule="auto"/>
+        <w:spacing w:before="240" w:after="240" w:line="360" w:lineRule="auto"/>
         <w:jc w:val="center"/>
         <w:rPr>
           <w:shd w:val="clear" w:color="auto" w:fill="FFFFFF"/>
@@ -11397,6 +11467,7 @@
       <w:pPr>
         <w:pStyle w:val="Caption"/>
         <w:keepNext/>
+        <w:spacing w:before="240" w:after="240"/>
         <w:jc w:val="center"/>
         <w:rPr>
           <w:color w:val="auto"/>
@@ -11529,7 +11600,7 @@
           </w:tcPr>
           <w:p>
             <w:pPr>
-              <w:spacing w:line="360" w:lineRule="auto"/>
+              <w:spacing w:before="240" w:after="240" w:line="360" w:lineRule="auto"/>
               <w:jc w:val="center"/>
               <w:rPr>
                 <w:b/>
@@ -11552,7 +11623,7 @@
           </w:tcPr>
           <w:p>
             <w:pPr>
-              <w:spacing w:line="360" w:lineRule="auto"/>
+              <w:spacing w:before="240" w:after="240" w:line="360" w:lineRule="auto"/>
               <w:jc w:val="center"/>
               <w:rPr>
                 <w:b/>
@@ -11575,7 +11646,7 @@
           </w:tcPr>
           <w:p>
             <w:pPr>
-              <w:spacing w:line="360" w:lineRule="auto"/>
+              <w:spacing w:before="240" w:after="240" w:line="360" w:lineRule="auto"/>
               <w:jc w:val="center"/>
               <w:rPr>
                 <w:b/>
@@ -11598,7 +11669,7 @@
           </w:tcPr>
           <w:p>
             <w:pPr>
-              <w:spacing w:line="360" w:lineRule="auto"/>
+              <w:spacing w:before="240" w:after="240" w:line="360" w:lineRule="auto"/>
               <w:jc w:val="center"/>
               <w:rPr>
                 <w:b/>
@@ -11626,7 +11697,7 @@
           </w:tcPr>
           <w:p>
             <w:pPr>
-              <w:spacing w:line="360" w:lineRule="auto"/>
+              <w:spacing w:before="240" w:after="240" w:line="360" w:lineRule="auto"/>
               <w:jc w:val="both"/>
               <w:rPr>
                 <w:lang w:val="vi-VN"/>
@@ -11647,7 +11718,7 @@
           </w:tcPr>
           <w:p>
             <w:pPr>
-              <w:spacing w:line="360" w:lineRule="auto"/>
+              <w:spacing w:before="240" w:after="240" w:line="360" w:lineRule="auto"/>
               <w:jc w:val="both"/>
               <w:rPr>
                 <w:b/>
@@ -11673,7 +11744,7 @@
           </w:p>
           <w:p>
             <w:pPr>
-              <w:spacing w:line="360" w:lineRule="auto"/>
+              <w:spacing w:before="240" w:after="240" w:line="360" w:lineRule="auto"/>
               <w:jc w:val="both"/>
               <w:rPr>
                 <w:lang w:val="vi-VN"/>
@@ -11688,7 +11759,7 @@
           </w:p>
           <w:p>
             <w:pPr>
-              <w:spacing w:line="360" w:lineRule="auto"/>
+              <w:spacing w:before="240" w:after="240" w:line="360" w:lineRule="auto"/>
               <w:jc w:val="both"/>
               <w:rPr>
                 <w:lang w:val="vi-VN"/>
@@ -11709,7 +11780,7 @@
           </w:tcPr>
           <w:p>
             <w:pPr>
-              <w:spacing w:line="360" w:lineRule="auto"/>
+              <w:spacing w:before="240" w:after="240" w:line="360" w:lineRule="auto"/>
               <w:jc w:val="both"/>
             </w:pPr>
             <w:r>
@@ -11728,7 +11799,7 @@
           </w:tcPr>
           <w:p>
             <w:pPr>
-              <w:spacing w:line="360" w:lineRule="auto"/>
+              <w:spacing w:before="240" w:after="240" w:line="360" w:lineRule="auto"/>
               <w:jc w:val="both"/>
               <w:rPr>
                 <w:lang w:val="vi-VN"/>
@@ -11778,7 +11849,7 @@
           </w:tcPr>
           <w:p>
             <w:pPr>
-              <w:spacing w:line="360" w:lineRule="auto"/>
+              <w:spacing w:before="240" w:after="240" w:line="360" w:lineRule="auto"/>
               <w:jc w:val="both"/>
               <w:rPr>
                 <w:lang w:val="vi-VN"/>
@@ -11788,7 +11859,6 @@
               <w:rPr>
                 <w:lang w:val="vi-VN"/>
               </w:rPr>
-              <w:lastRenderedPageBreak/>
               <w:t>2</w:t>
             </w:r>
           </w:p>
@@ -11800,7 +11870,7 @@
           </w:tcPr>
           <w:p>
             <w:pPr>
-              <w:spacing w:line="360" w:lineRule="auto"/>
+              <w:spacing w:before="240" w:after="240" w:line="360" w:lineRule="auto"/>
               <w:jc w:val="both"/>
               <w:rPr>
                 <w:b/>
@@ -11826,7 +11896,7 @@
           </w:p>
           <w:p>
             <w:pPr>
-              <w:spacing w:line="360" w:lineRule="auto"/>
+              <w:spacing w:before="240" w:after="240" w:line="360" w:lineRule="auto"/>
               <w:jc w:val="both"/>
               <w:rPr>
                 <w:lang w:val="vi-VN"/>
@@ -11841,7 +11911,7 @@
           </w:p>
           <w:p>
             <w:pPr>
-              <w:spacing w:line="360" w:lineRule="auto"/>
+              <w:spacing w:before="240" w:after="240" w:line="360" w:lineRule="auto"/>
               <w:jc w:val="both"/>
               <w:rPr>
                 <w:lang w:val="vi-VN"/>
@@ -11863,7 +11933,7 @@
           <w:p>
             <w:pPr>
               <w:pStyle w:val="ListParagraph"/>
-              <w:spacing w:line="360" w:lineRule="auto"/>
+              <w:spacing w:before="240" w:after="240" w:line="360" w:lineRule="auto"/>
               <w:ind w:left="0" w:firstLine="360"/>
               <w:jc w:val="both"/>
             </w:pPr>
@@ -11899,7 +11969,7 @@
           </w:tcPr>
           <w:p>
             <w:pPr>
-              <w:spacing w:line="360" w:lineRule="auto"/>
+              <w:spacing w:before="240" w:after="240" w:line="360" w:lineRule="auto"/>
               <w:jc w:val="both"/>
             </w:pPr>
             <w:proofErr w:type="spellStart"/>
@@ -11946,7 +12016,7 @@
           </w:tcPr>
           <w:p>
             <w:pPr>
-              <w:spacing w:line="360" w:lineRule="auto"/>
+              <w:spacing w:before="240" w:after="240" w:line="360" w:lineRule="auto"/>
               <w:jc w:val="both"/>
               <w:rPr>
                 <w:lang w:val="vi-VN"/>
@@ -11967,7 +12037,7 @@
           </w:tcPr>
           <w:p>
             <w:pPr>
-              <w:spacing w:line="360" w:lineRule="auto"/>
+              <w:spacing w:before="240" w:after="240" w:line="360" w:lineRule="auto"/>
               <w:rPr>
                 <w:b/>
                 <w:lang w:val="vi-VN"/>
@@ -12015,7 +12085,7 @@
           </w:p>
           <w:p>
             <w:pPr>
-              <w:spacing w:line="360" w:lineRule="auto"/>
+              <w:spacing w:before="240" w:after="240" w:line="360" w:lineRule="auto"/>
               <w:jc w:val="both"/>
               <w:rPr>
                 <w:lang w:val="vi-VN"/>
@@ -12039,7 +12109,7 @@
           </w:p>
           <w:p>
             <w:pPr>
-              <w:spacing w:line="360" w:lineRule="auto"/>
+              <w:spacing w:before="240" w:after="240" w:line="360" w:lineRule="auto"/>
               <w:jc w:val="both"/>
               <w:rPr>
                 <w:lang w:val="vi-VN"/>
@@ -12060,7 +12130,7 @@
           </w:tcPr>
           <w:p>
             <w:pPr>
-              <w:spacing w:line="360" w:lineRule="auto"/>
+              <w:spacing w:before="240" w:after="240" w:line="360" w:lineRule="auto"/>
               <w:jc w:val="both"/>
             </w:pPr>
             <w:r>
@@ -12088,7 +12158,7 @@
           </w:tcPr>
           <w:p>
             <w:pPr>
-              <w:spacing w:line="360" w:lineRule="auto"/>
+              <w:spacing w:before="240" w:after="240" w:line="360" w:lineRule="auto"/>
               <w:jc w:val="both"/>
             </w:pPr>
             <w:proofErr w:type="spellStart"/>
@@ -12135,7 +12205,7 @@
           </w:tcPr>
           <w:p>
             <w:pPr>
-              <w:spacing w:line="360" w:lineRule="auto"/>
+              <w:spacing w:before="240" w:after="240" w:line="360" w:lineRule="auto"/>
               <w:jc w:val="both"/>
             </w:pPr>
             <w:r>
@@ -12150,7 +12220,7 @@
           </w:tcPr>
           <w:p>
             <w:pPr>
-              <w:spacing w:line="360" w:lineRule="auto"/>
+              <w:spacing w:before="240" w:after="240" w:line="360" w:lineRule="auto"/>
               <w:jc w:val="both"/>
               <w:rPr>
                 <w:rFonts w:eastAsiaTheme="minorHAnsi"/>
@@ -12176,7 +12246,7 @@
           </w:p>
           <w:p>
             <w:pPr>
-              <w:spacing w:line="360" w:lineRule="auto"/>
+              <w:spacing w:before="240" w:after="240" w:line="360" w:lineRule="auto"/>
               <w:jc w:val="both"/>
             </w:pPr>
             <w:r>
@@ -12188,7 +12258,7 @@
           </w:p>
           <w:p>
             <w:pPr>
-              <w:spacing w:line="360" w:lineRule="auto"/>
+              <w:spacing w:before="240" w:after="240" w:line="360" w:lineRule="auto"/>
               <w:jc w:val="both"/>
               <w:rPr>
                 <w:rFonts w:eastAsiaTheme="minorHAnsi"/>
@@ -12210,7 +12280,7 @@
           </w:tcPr>
           <w:p>
             <w:pPr>
-              <w:spacing w:line="360" w:lineRule="auto"/>
+              <w:spacing w:before="240" w:after="240" w:line="360" w:lineRule="auto"/>
               <w:jc w:val="both"/>
             </w:pPr>
             <w:r>
@@ -12245,7 +12315,7 @@
           </w:tcPr>
           <w:p>
             <w:pPr>
-              <w:spacing w:line="360" w:lineRule="auto"/>
+              <w:spacing w:before="240" w:after="240" w:line="360" w:lineRule="auto"/>
               <w:jc w:val="both"/>
             </w:pPr>
             <w:proofErr w:type="spellStart"/>
@@ -12292,10 +12362,11 @@
           </w:tcPr>
           <w:p>
             <w:pPr>
-              <w:spacing w:line="360" w:lineRule="auto"/>
+              <w:spacing w:before="240" w:after="240" w:line="360" w:lineRule="auto"/>
               <w:jc w:val="both"/>
             </w:pPr>
             <w:r>
+              <w:lastRenderedPageBreak/>
               <w:t>5</w:t>
             </w:r>
           </w:p>
@@ -12307,7 +12378,7 @@
           </w:tcPr>
           <w:p>
             <w:pPr>
-              <w:spacing w:line="360" w:lineRule="auto"/>
+              <w:spacing w:before="240" w:after="240" w:line="360" w:lineRule="auto"/>
               <w:jc w:val="both"/>
               <w:rPr>
                 <w:rFonts w:eastAsiaTheme="minorHAnsi"/>
@@ -12342,7 +12413,7 @@
           </w:p>
           <w:p>
             <w:pPr>
-              <w:spacing w:line="360" w:lineRule="auto"/>
+              <w:spacing w:before="240" w:after="240" w:line="360" w:lineRule="auto"/>
               <w:jc w:val="both"/>
             </w:pPr>
             <w:r>
@@ -12359,7 +12430,7 @@
           </w:p>
           <w:p>
             <w:pPr>
-              <w:spacing w:line="360" w:lineRule="auto"/>
+              <w:spacing w:before="240" w:after="240" w:line="360" w:lineRule="auto"/>
               <w:jc w:val="both"/>
               <w:rPr>
                 <w:rFonts w:eastAsiaTheme="minorHAnsi"/>
@@ -12381,7 +12452,7 @@
           </w:tcPr>
           <w:p>
             <w:pPr>
-              <w:spacing w:line="360" w:lineRule="auto"/>
+              <w:spacing w:before="240" w:after="240" w:line="360" w:lineRule="auto"/>
               <w:jc w:val="both"/>
             </w:pPr>
             <w:r>
@@ -12410,7 +12481,7 @@
           <w:p>
             <w:pPr>
               <w:keepNext/>
-              <w:spacing w:line="360" w:lineRule="auto"/>
+              <w:spacing w:before="240" w:after="240" w:line="360" w:lineRule="auto"/>
               <w:jc w:val="both"/>
             </w:pPr>
             <w:proofErr w:type="spellStart"/>
@@ -12453,6 +12524,7 @@
     <w:p>
       <w:pPr>
         <w:pStyle w:val="Caption"/>
+        <w:spacing w:before="240" w:after="240"/>
         <w:jc w:val="center"/>
         <w:rPr>
           <w:color w:val="auto"/>
@@ -12466,6 +12538,7 @@
       <w:pPr>
         <w:pStyle w:val="Caption"/>
         <w:keepNext/>
+        <w:spacing w:before="240" w:after="240"/>
         <w:jc w:val="center"/>
         <w:rPr>
           <w:color w:val="auto"/>
@@ -12478,6 +12551,7 @@
       <w:pPr>
         <w:pStyle w:val="Caption"/>
         <w:keepNext/>
+        <w:spacing w:before="240" w:after="240"/>
         <w:jc w:val="center"/>
         <w:rPr>
           <w:color w:val="auto"/>
@@ -12574,7 +12648,7 @@
           </w:tcPr>
           <w:p>
             <w:pPr>
-              <w:spacing w:line="360" w:lineRule="auto"/>
+              <w:spacing w:before="240" w:after="240" w:line="360" w:lineRule="auto"/>
               <w:jc w:val="center"/>
               <w:rPr>
                 <w:b/>
@@ -12597,7 +12671,7 @@
           </w:tcPr>
           <w:p>
             <w:pPr>
-              <w:spacing w:line="360" w:lineRule="auto"/>
+              <w:spacing w:before="240" w:after="240" w:line="360" w:lineRule="auto"/>
               <w:jc w:val="center"/>
               <w:rPr>
                 <w:b/>
@@ -12620,7 +12694,7 @@
           </w:tcPr>
           <w:p>
             <w:pPr>
-              <w:spacing w:line="360" w:lineRule="auto"/>
+              <w:spacing w:before="240" w:after="240" w:line="360" w:lineRule="auto"/>
               <w:jc w:val="center"/>
               <w:rPr>
                 <w:b/>
@@ -12643,7 +12717,7 @@
           </w:tcPr>
           <w:p>
             <w:pPr>
-              <w:spacing w:line="360" w:lineRule="auto"/>
+              <w:spacing w:before="240" w:after="240" w:line="360" w:lineRule="auto"/>
               <w:jc w:val="center"/>
               <w:rPr>
                 <w:b/>
@@ -12668,7 +12742,7 @@
           </w:tcPr>
           <w:p>
             <w:pPr>
-              <w:spacing w:line="360" w:lineRule="auto"/>
+              <w:spacing w:before="240" w:after="240" w:line="360" w:lineRule="auto"/>
               <w:jc w:val="both"/>
             </w:pPr>
             <w:r>
@@ -12683,7 +12757,7 @@
           </w:tcPr>
           <w:p>
             <w:pPr>
-              <w:spacing w:line="360" w:lineRule="auto"/>
+              <w:spacing w:before="240" w:after="240" w:line="360" w:lineRule="auto"/>
               <w:jc w:val="both"/>
               <w:rPr>
                 <w:rFonts w:eastAsiaTheme="minorHAnsi"/>
@@ -12734,7 +12808,7 @@
           </w:p>
           <w:p>
             <w:pPr>
-              <w:spacing w:line="360" w:lineRule="auto"/>
+              <w:spacing w:before="240" w:after="240" w:line="360" w:lineRule="auto"/>
               <w:jc w:val="both"/>
             </w:pPr>
             <w:r>
@@ -12751,7 +12825,7 @@
           </w:p>
           <w:p>
             <w:pPr>
-              <w:spacing w:line="360" w:lineRule="auto"/>
+              <w:spacing w:before="240" w:after="240" w:line="360" w:lineRule="auto"/>
               <w:jc w:val="both"/>
               <w:rPr>
                 <w:rFonts w:eastAsiaTheme="minorHAnsi"/>
@@ -12773,7 +12847,7 @@
           </w:tcPr>
           <w:p>
             <w:pPr>
-              <w:spacing w:line="360" w:lineRule="auto"/>
+              <w:spacing w:before="240" w:after="240" w:line="360" w:lineRule="auto"/>
               <w:jc w:val="both"/>
             </w:pPr>
             <w:proofErr w:type="spellStart"/>
@@ -12950,7 +13024,7 @@
           </w:tcPr>
           <w:p>
             <w:pPr>
-              <w:spacing w:line="360" w:lineRule="auto"/>
+              <w:spacing w:before="240" w:after="240" w:line="360" w:lineRule="auto"/>
               <w:jc w:val="both"/>
             </w:pPr>
             <w:proofErr w:type="spellStart"/>
@@ -12997,11 +13071,10 @@
           </w:tcPr>
           <w:p>
             <w:pPr>
-              <w:spacing w:line="360" w:lineRule="auto"/>
+              <w:spacing w:before="240" w:after="240" w:line="360" w:lineRule="auto"/>
               <w:jc w:val="both"/>
             </w:pPr>
             <w:r>
-              <w:lastRenderedPageBreak/>
               <w:t>2</w:t>
             </w:r>
           </w:p>
@@ -13013,7 +13086,7 @@
           </w:tcPr>
           <w:p>
             <w:pPr>
-              <w:spacing w:line="360" w:lineRule="auto"/>
+              <w:spacing w:before="240" w:after="240" w:line="360" w:lineRule="auto"/>
               <w:jc w:val="both"/>
               <w:rPr>
                 <w:rFonts w:eastAsiaTheme="minorHAnsi"/>
@@ -13064,7 +13137,7 @@
           </w:p>
           <w:p>
             <w:pPr>
-              <w:spacing w:line="360" w:lineRule="auto"/>
+              <w:spacing w:before="240" w:after="240" w:line="360" w:lineRule="auto"/>
               <w:jc w:val="both"/>
             </w:pPr>
             <w:r>
@@ -13081,7 +13154,7 @@
           </w:p>
           <w:p>
             <w:pPr>
-              <w:spacing w:line="360" w:lineRule="auto"/>
+              <w:spacing w:before="240" w:after="240" w:line="360" w:lineRule="auto"/>
               <w:jc w:val="both"/>
               <w:rPr>
                 <w:rFonts w:eastAsiaTheme="minorHAnsi"/>
@@ -13103,7 +13176,7 @@
           </w:tcPr>
           <w:p>
             <w:pPr>
-              <w:spacing w:line="360" w:lineRule="auto"/>
+              <w:spacing w:before="240" w:after="240" w:line="360" w:lineRule="auto"/>
               <w:jc w:val="both"/>
             </w:pPr>
             <w:proofErr w:type="spellStart"/>
@@ -13208,7 +13281,7 @@
           </w:tcPr>
           <w:p>
             <w:pPr>
-              <w:spacing w:line="360" w:lineRule="auto"/>
+              <w:spacing w:before="240" w:after="240" w:line="360" w:lineRule="auto"/>
               <w:jc w:val="both"/>
             </w:pPr>
             <w:proofErr w:type="spellStart"/>
@@ -13250,13 +13323,14 @@
     </w:tbl>
     <w:p>
       <w:pPr>
-        <w:spacing w:line="360" w:lineRule="auto"/>
+        <w:spacing w:before="240" w:after="240" w:line="360" w:lineRule="auto"/>
         <w:jc w:val="center"/>
       </w:pPr>
     </w:p>
     <w:p>
       <w:pPr>
         <w:pStyle w:val="Caption"/>
+        <w:spacing w:before="240" w:after="240"/>
         <w:jc w:val="center"/>
         <w:rPr>
           <w:color w:val="auto"/>
@@ -13269,6 +13343,7 @@
       <w:pPr>
         <w:pStyle w:val="Caption"/>
         <w:keepNext/>
+        <w:spacing w:before="240" w:after="240"/>
         <w:jc w:val="center"/>
         <w:rPr>
           <w:color w:val="auto"/>
@@ -13391,7 +13466,7 @@
           </w:tcPr>
           <w:p>
             <w:pPr>
-              <w:spacing w:line="360" w:lineRule="auto"/>
+              <w:spacing w:before="240" w:after="240" w:line="360" w:lineRule="auto"/>
               <w:jc w:val="center"/>
               <w:rPr>
                 <w:b/>
@@ -13414,7 +13489,7 @@
           </w:tcPr>
           <w:p>
             <w:pPr>
-              <w:spacing w:line="360" w:lineRule="auto"/>
+              <w:spacing w:before="240" w:after="240" w:line="360" w:lineRule="auto"/>
               <w:jc w:val="center"/>
               <w:rPr>
                 <w:b/>
@@ -13437,7 +13512,7 @@
           </w:tcPr>
           <w:p>
             <w:pPr>
-              <w:spacing w:line="360" w:lineRule="auto"/>
+              <w:spacing w:before="240" w:after="240" w:line="360" w:lineRule="auto"/>
               <w:jc w:val="center"/>
               <w:rPr>
                 <w:b/>
@@ -13460,7 +13535,7 @@
           </w:tcPr>
           <w:p>
             <w:pPr>
-              <w:spacing w:line="360" w:lineRule="auto"/>
+              <w:spacing w:before="240" w:after="240" w:line="360" w:lineRule="auto"/>
               <w:jc w:val="center"/>
               <w:rPr>
                 <w:b/>
@@ -13488,7 +13563,7 @@
           </w:tcPr>
           <w:p>
             <w:pPr>
-              <w:spacing w:line="360" w:lineRule="auto"/>
+              <w:spacing w:before="240" w:after="240" w:line="360" w:lineRule="auto"/>
               <w:jc w:val="both"/>
               <w:rPr>
                 <w:lang w:val="vi-VN"/>
@@ -13498,6 +13573,7 @@
               <w:rPr>
                 <w:lang w:val="vi-VN"/>
               </w:rPr>
+              <w:lastRenderedPageBreak/>
               <w:t>1</w:t>
             </w:r>
           </w:p>
@@ -13509,7 +13585,7 @@
           </w:tcPr>
           <w:p>
             <w:pPr>
-              <w:spacing w:line="360" w:lineRule="auto"/>
+              <w:spacing w:before="240" w:after="240" w:line="360" w:lineRule="auto"/>
               <w:jc w:val="both"/>
               <w:rPr>
                 <w:b/>
@@ -13533,7 +13609,7 @@
           </w:p>
           <w:p>
             <w:pPr>
-              <w:spacing w:line="360" w:lineRule="auto"/>
+              <w:spacing w:before="240" w:after="240" w:line="360" w:lineRule="auto"/>
               <w:jc w:val="both"/>
               <w:rPr>
                 <w:lang w:val="vi-VN"/>
@@ -13548,7 +13624,7 @@
           </w:p>
           <w:p>
             <w:pPr>
-              <w:spacing w:line="360" w:lineRule="auto"/>
+              <w:spacing w:before="240" w:after="240" w:line="360" w:lineRule="auto"/>
               <w:jc w:val="both"/>
               <w:rPr>
                 <w:lang w:val="vi-VN"/>
@@ -13569,7 +13645,7 @@
           </w:tcPr>
           <w:p>
             <w:pPr>
-              <w:spacing w:line="360" w:lineRule="auto"/>
+              <w:spacing w:before="240" w:after="240" w:line="360" w:lineRule="auto"/>
               <w:jc w:val="both"/>
             </w:pPr>
             <w:proofErr w:type="spellStart"/>
@@ -13677,7 +13753,7 @@
           </w:tcPr>
           <w:p>
             <w:pPr>
-              <w:spacing w:line="360" w:lineRule="auto"/>
+              <w:spacing w:before="240" w:after="240" w:line="360" w:lineRule="auto"/>
               <w:jc w:val="both"/>
               <w:rPr>
                 <w:lang w:val="vi-VN"/>
@@ -13721,7 +13797,7 @@
           </w:tcPr>
           <w:p>
             <w:pPr>
-              <w:spacing w:line="360" w:lineRule="auto"/>
+              <w:spacing w:before="240" w:after="240" w:line="360" w:lineRule="auto"/>
               <w:jc w:val="both"/>
               <w:rPr>
                 <w:lang w:val="vi-VN"/>
@@ -13742,7 +13818,7 @@
           </w:tcPr>
           <w:p>
             <w:pPr>
-              <w:spacing w:line="360" w:lineRule="auto"/>
+              <w:spacing w:before="240" w:after="240" w:line="360" w:lineRule="auto"/>
               <w:jc w:val="both"/>
               <w:rPr>
                 <w:b/>
@@ -13766,7 +13842,7 @@
           </w:p>
           <w:p>
             <w:pPr>
-              <w:spacing w:line="360" w:lineRule="auto"/>
+              <w:spacing w:before="240" w:after="240" w:line="360" w:lineRule="auto"/>
               <w:jc w:val="both"/>
               <w:rPr>
                 <w:lang w:val="vi-VN"/>
@@ -13781,7 +13857,7 @@
           </w:p>
           <w:p>
             <w:pPr>
-              <w:spacing w:line="360" w:lineRule="auto"/>
+              <w:spacing w:before="240" w:after="240" w:line="360" w:lineRule="auto"/>
               <w:jc w:val="both"/>
               <w:rPr>
                 <w:lang w:val="vi-VN"/>
@@ -13807,7 +13883,7 @@
                 <w:ilvl w:val="0"/>
                 <w:numId w:val="3"/>
               </w:numPr>
-              <w:spacing w:line="360" w:lineRule="auto"/>
+              <w:spacing w:before="240" w:after="240" w:line="360" w:lineRule="auto"/>
               <w:ind w:left="72" w:firstLine="288"/>
               <w:jc w:val="both"/>
             </w:pPr>
@@ -13976,7 +14052,7 @@
                 <w:ilvl w:val="0"/>
                 <w:numId w:val="3"/>
               </w:numPr>
-              <w:spacing w:line="360" w:lineRule="auto"/>
+              <w:spacing w:before="240" w:after="240" w:line="360" w:lineRule="auto"/>
               <w:ind w:left="72" w:firstLine="288"/>
               <w:jc w:val="both"/>
             </w:pPr>
@@ -14045,7 +14121,7 @@
           </w:tcPr>
           <w:p>
             <w:pPr>
-              <w:spacing w:line="360" w:lineRule="auto"/>
+              <w:spacing w:before="240" w:after="240" w:line="360" w:lineRule="auto"/>
               <w:jc w:val="both"/>
             </w:pPr>
             <w:r>
@@ -14086,7 +14162,7 @@
           </w:tcPr>
           <w:p>
             <w:pPr>
-              <w:spacing w:line="360" w:lineRule="auto"/>
+              <w:spacing w:before="240" w:after="240" w:line="360" w:lineRule="auto"/>
               <w:jc w:val="both"/>
               <w:rPr>
                 <w:lang w:val="vi-VN"/>
@@ -14107,7 +14183,7 @@
           </w:tcPr>
           <w:p>
             <w:pPr>
-              <w:spacing w:line="360" w:lineRule="auto"/>
+              <w:spacing w:before="240" w:after="240" w:line="360" w:lineRule="auto"/>
               <w:jc w:val="both"/>
               <w:rPr>
                 <w:b/>
@@ -14133,7 +14209,7 @@
           </w:p>
           <w:p>
             <w:pPr>
-              <w:spacing w:line="360" w:lineRule="auto"/>
+              <w:spacing w:before="240" w:after="240" w:line="360" w:lineRule="auto"/>
               <w:jc w:val="both"/>
               <w:rPr>
                 <w:lang w:val="vi-VN"/>
@@ -14148,7 +14224,7 @@
           </w:p>
           <w:p>
             <w:pPr>
-              <w:spacing w:line="360" w:lineRule="auto"/>
+              <w:spacing w:before="240" w:after="240" w:line="360" w:lineRule="auto"/>
               <w:jc w:val="both"/>
               <w:rPr>
                 <w:lang w:val="vi-VN"/>
@@ -14169,7 +14245,7 @@
           </w:tcPr>
           <w:p>
             <w:pPr>
-              <w:spacing w:line="360" w:lineRule="auto"/>
+              <w:spacing w:before="240" w:after="240" w:line="360" w:lineRule="auto"/>
               <w:jc w:val="both"/>
             </w:pPr>
             <w:r>
@@ -14216,7 +14292,7 @@
           </w:tcPr>
           <w:p>
             <w:pPr>
-              <w:spacing w:line="360" w:lineRule="auto"/>
+              <w:spacing w:before="240" w:after="240" w:line="360" w:lineRule="auto"/>
               <w:jc w:val="both"/>
             </w:pPr>
             <w:r>
@@ -14257,7 +14333,7 @@
           </w:tcPr>
           <w:p>
             <w:pPr>
-              <w:spacing w:line="360" w:lineRule="auto"/>
+              <w:spacing w:before="240" w:after="240" w:line="360" w:lineRule="auto"/>
               <w:jc w:val="both"/>
             </w:pPr>
             <w:r>
@@ -14272,7 +14348,7 @@
           </w:tcPr>
           <w:p>
             <w:pPr>
-              <w:spacing w:line="360" w:lineRule="auto"/>
+              <w:spacing w:before="240" w:after="240" w:line="360" w:lineRule="auto"/>
               <w:jc w:val="both"/>
               <w:rPr>
                 <w:rFonts w:eastAsiaTheme="minorHAnsi"/>
@@ -14323,7 +14399,7 @@
           </w:p>
           <w:p>
             <w:pPr>
-              <w:spacing w:line="360" w:lineRule="auto"/>
+              <w:spacing w:before="240" w:after="240" w:line="360" w:lineRule="auto"/>
               <w:jc w:val="both"/>
             </w:pPr>
             <w:r>
@@ -14340,7 +14416,7 @@
           </w:p>
           <w:p>
             <w:pPr>
-              <w:spacing w:line="360" w:lineRule="auto"/>
+              <w:spacing w:before="240" w:after="240" w:line="360" w:lineRule="auto"/>
               <w:jc w:val="both"/>
               <w:rPr>
                 <w:rFonts w:eastAsiaTheme="minorHAnsi"/>
@@ -14351,7 +14427,6 @@
               <w:rPr>
                 <w:lang w:val="vi-VN"/>
               </w:rPr>
-              <w:lastRenderedPageBreak/>
               <w:t>Output: không có</w:t>
             </w:r>
           </w:p>
@@ -14363,12 +14438,11 @@
           </w:tcPr>
           <w:p>
             <w:pPr>
-              <w:spacing w:line="360" w:lineRule="auto"/>
+              <w:spacing w:before="240" w:after="240" w:line="360" w:lineRule="auto"/>
               <w:jc w:val="both"/>
             </w:pPr>
             <w:proofErr w:type="spellStart"/>
             <w:r>
-              <w:lastRenderedPageBreak/>
               <w:t>Chụp</w:t>
             </w:r>
             <w:proofErr w:type="spellEnd"/>
@@ -14489,7 +14563,6 @@
             </w:r>
             <w:proofErr w:type="spellStart"/>
             <w:r>
-              <w:lastRenderedPageBreak/>
               <w:t>hình</w:t>
             </w:r>
             <w:proofErr w:type="spellEnd"/>
@@ -14542,11 +14615,10 @@
           </w:tcPr>
           <w:p>
             <w:pPr>
-              <w:spacing w:line="360" w:lineRule="auto"/>
+              <w:spacing w:before="240" w:after="240" w:line="360" w:lineRule="auto"/>
               <w:jc w:val="both"/>
             </w:pPr>
             <w:r>
-              <w:lastRenderedPageBreak/>
               <w:t>orange</w:t>
             </w:r>
             <w:r>
@@ -14584,7 +14656,7 @@
           </w:tcPr>
           <w:p>
             <w:pPr>
-              <w:spacing w:line="360" w:lineRule="auto"/>
+              <w:spacing w:before="240" w:after="240" w:line="360" w:lineRule="auto"/>
               <w:jc w:val="both"/>
             </w:pPr>
             <w:r>
@@ -14599,7 +14671,7 @@
           </w:tcPr>
           <w:p>
             <w:pPr>
-              <w:spacing w:line="360" w:lineRule="auto"/>
+              <w:spacing w:before="240" w:after="240" w:line="360" w:lineRule="auto"/>
               <w:jc w:val="both"/>
               <w:rPr>
                 <w:rFonts w:eastAsiaTheme="minorHAnsi"/>
@@ -14650,7 +14722,7 @@
           </w:p>
           <w:p>
             <w:pPr>
-              <w:spacing w:line="360" w:lineRule="auto"/>
+              <w:spacing w:before="240" w:after="240" w:line="360" w:lineRule="auto"/>
               <w:jc w:val="both"/>
             </w:pPr>
             <w:r>
@@ -14667,7 +14739,7 @@
           </w:p>
           <w:p>
             <w:pPr>
-              <w:spacing w:line="360" w:lineRule="auto"/>
+              <w:spacing w:before="240" w:after="240" w:line="360" w:lineRule="auto"/>
               <w:jc w:val="both"/>
               <w:rPr>
                 <w:rFonts w:eastAsiaTheme="minorHAnsi"/>
@@ -14689,7 +14761,7 @@
           </w:tcPr>
           <w:p>
             <w:pPr>
-              <w:spacing w:line="360" w:lineRule="auto"/>
+              <w:spacing w:before="240" w:after="240" w:line="360" w:lineRule="auto"/>
               <w:jc w:val="both"/>
             </w:pPr>
             <w:proofErr w:type="spellStart"/>
@@ -14794,7 +14866,7 @@
           </w:tcPr>
           <w:p>
             <w:pPr>
-              <w:spacing w:line="360" w:lineRule="auto"/>
+              <w:spacing w:before="240" w:after="240" w:line="360" w:lineRule="auto"/>
               <w:jc w:val="both"/>
             </w:pPr>
             <w:r>
@@ -14831,6 +14903,7 @@
     <w:p>
       <w:pPr>
         <w:pStyle w:val="Caption"/>
+        <w:spacing w:before="240" w:after="240"/>
         <w:rPr>
           <w:color w:val="auto"/>
           <w:sz w:val="26"/>
@@ -14842,6 +14915,7 @@
       <w:pPr>
         <w:pStyle w:val="Caption"/>
         <w:keepNext/>
+        <w:spacing w:before="240" w:after="240"/>
         <w:jc w:val="center"/>
         <w:rPr>
           <w:color w:val="auto"/>
@@ -14857,6 +14931,7 @@
           <w:sz w:val="26"/>
           <w:szCs w:val="26"/>
         </w:rPr>
+        <w:lastRenderedPageBreak/>
         <w:t>Bảng</w:t>
       </w:r>
       <w:proofErr w:type="spellEnd"/>
@@ -15010,7 +15085,7 @@
           </w:tcPr>
           <w:p>
             <w:pPr>
-              <w:spacing w:line="360" w:lineRule="auto"/>
+              <w:spacing w:before="240" w:after="240" w:line="360" w:lineRule="auto"/>
               <w:jc w:val="center"/>
               <w:rPr>
                 <w:b/>
@@ -15033,7 +15108,7 @@
           </w:tcPr>
           <w:p>
             <w:pPr>
-              <w:spacing w:line="360" w:lineRule="auto"/>
+              <w:spacing w:before="240" w:after="240" w:line="360" w:lineRule="auto"/>
               <w:jc w:val="center"/>
               <w:rPr>
                 <w:b/>
@@ -15056,7 +15131,7 @@
           </w:tcPr>
           <w:p>
             <w:pPr>
-              <w:spacing w:line="360" w:lineRule="auto"/>
+              <w:spacing w:before="240" w:after="240" w:line="360" w:lineRule="auto"/>
               <w:jc w:val="center"/>
               <w:rPr>
                 <w:b/>
@@ -15079,7 +15154,7 @@
           </w:tcPr>
           <w:p>
             <w:pPr>
-              <w:spacing w:line="360" w:lineRule="auto"/>
+              <w:spacing w:before="240" w:after="240" w:line="360" w:lineRule="auto"/>
               <w:jc w:val="center"/>
               <w:rPr>
                 <w:b/>
@@ -15107,7 +15182,7 @@
           </w:tcPr>
           <w:p>
             <w:pPr>
-              <w:spacing w:line="360" w:lineRule="auto"/>
+              <w:spacing w:before="240" w:after="240" w:line="360" w:lineRule="auto"/>
               <w:jc w:val="both"/>
               <w:rPr>
                 <w:lang w:val="vi-VN"/>
@@ -15128,7 +15203,7 @@
           </w:tcPr>
           <w:p>
             <w:pPr>
-              <w:spacing w:line="360" w:lineRule="auto"/>
+              <w:spacing w:before="240" w:after="240" w:line="360" w:lineRule="auto"/>
               <w:jc w:val="both"/>
               <w:rPr>
                 <w:b/>
@@ -15152,7 +15227,7 @@
           </w:p>
           <w:p>
             <w:pPr>
-              <w:spacing w:line="360" w:lineRule="auto"/>
+              <w:spacing w:before="240" w:after="240" w:line="360" w:lineRule="auto"/>
               <w:jc w:val="both"/>
               <w:rPr>
                 <w:lang w:val="vi-VN"/>
@@ -15167,7 +15242,7 @@
           </w:p>
           <w:p>
             <w:pPr>
-              <w:spacing w:line="360" w:lineRule="auto"/>
+              <w:spacing w:before="240" w:after="240" w:line="360" w:lineRule="auto"/>
               <w:jc w:val="both"/>
               <w:rPr>
                 <w:lang w:val="vi-VN"/>
@@ -15188,7 +15263,7 @@
           </w:tcPr>
           <w:p>
             <w:pPr>
-              <w:spacing w:line="360" w:lineRule="auto"/>
+              <w:spacing w:before="240" w:after="240" w:line="360" w:lineRule="auto"/>
               <w:jc w:val="both"/>
             </w:pPr>
             <w:proofErr w:type="spellStart"/>
@@ -15296,7 +15371,7 @@
           </w:tcPr>
           <w:p>
             <w:pPr>
-              <w:spacing w:line="360" w:lineRule="auto"/>
+              <w:spacing w:before="240" w:after="240" w:line="360" w:lineRule="auto"/>
               <w:jc w:val="both"/>
               <w:rPr>
                 <w:lang w:val="vi-VN"/>
@@ -15346,7 +15421,7 @@
           </w:tcPr>
           <w:p>
             <w:pPr>
-              <w:spacing w:line="360" w:lineRule="auto"/>
+              <w:spacing w:before="240" w:after="240" w:line="360" w:lineRule="auto"/>
               <w:jc w:val="both"/>
               <w:rPr>
                 <w:lang w:val="vi-VN"/>
@@ -15367,7 +15442,7 @@
           </w:tcPr>
           <w:p>
             <w:pPr>
-              <w:spacing w:line="360" w:lineRule="auto"/>
+              <w:spacing w:before="240" w:after="240" w:line="360" w:lineRule="auto"/>
               <w:jc w:val="both"/>
               <w:rPr>
                 <w:b/>
@@ -15393,7 +15468,7 @@
           </w:p>
           <w:p>
             <w:pPr>
-              <w:spacing w:line="360" w:lineRule="auto"/>
+              <w:spacing w:before="240" w:after="240" w:line="360" w:lineRule="auto"/>
               <w:jc w:val="both"/>
               <w:rPr>
                 <w:lang w:val="vi-VN"/>
@@ -15408,7 +15483,7 @@
           </w:p>
           <w:p>
             <w:pPr>
-              <w:spacing w:line="360" w:lineRule="auto"/>
+              <w:spacing w:before="240" w:after="240" w:line="360" w:lineRule="auto"/>
               <w:jc w:val="both"/>
               <w:rPr>
                 <w:lang w:val="vi-VN"/>
@@ -15429,7 +15504,7 @@
           </w:tcPr>
           <w:p>
             <w:pPr>
-              <w:spacing w:line="360" w:lineRule="auto"/>
+              <w:spacing w:before="240" w:after="240" w:line="360" w:lineRule="auto"/>
               <w:jc w:val="both"/>
             </w:pPr>
             <w:proofErr w:type="spellStart"/>
@@ -15486,7 +15561,7 @@
           </w:tcPr>
           <w:p>
             <w:pPr>
-              <w:spacing w:line="360" w:lineRule="auto"/>
+              <w:spacing w:before="240" w:after="240" w:line="360" w:lineRule="auto"/>
               <w:jc w:val="both"/>
             </w:pPr>
             <w:proofErr w:type="spellStart"/>
@@ -15528,13 +15603,14 @@
     </w:tbl>
     <w:p>
       <w:pPr>
-        <w:spacing w:line="360" w:lineRule="auto"/>
+        <w:spacing w:before="240" w:after="240" w:line="360" w:lineRule="auto"/>
         <w:jc w:val="center"/>
       </w:pPr>
     </w:p>
     <w:p>
       <w:pPr>
         <w:pStyle w:val="Caption"/>
+        <w:spacing w:before="240" w:after="240"/>
         <w:jc w:val="center"/>
         <w:rPr>
           <w:color w:val="auto"/>
@@ -15547,6 +15623,7 @@
       <w:pPr>
         <w:pStyle w:val="Caption"/>
         <w:keepNext/>
+        <w:spacing w:before="240" w:after="240"/>
         <w:jc w:val="center"/>
         <w:rPr>
           <w:color w:val="auto"/>
@@ -15741,7 +15818,7 @@
           </w:tcPr>
           <w:p>
             <w:pPr>
-              <w:spacing w:line="360" w:lineRule="auto"/>
+              <w:spacing w:before="240" w:after="240" w:line="360" w:lineRule="auto"/>
               <w:jc w:val="center"/>
               <w:rPr>
                 <w:b/>
@@ -15764,7 +15841,7 @@
           </w:tcPr>
           <w:p>
             <w:pPr>
-              <w:spacing w:line="360" w:lineRule="auto"/>
+              <w:spacing w:before="240" w:after="240" w:line="360" w:lineRule="auto"/>
               <w:jc w:val="center"/>
               <w:rPr>
                 <w:b/>
@@ -15787,7 +15864,7 @@
           </w:tcPr>
           <w:p>
             <w:pPr>
-              <w:spacing w:line="360" w:lineRule="auto"/>
+              <w:spacing w:before="240" w:after="240" w:line="360" w:lineRule="auto"/>
               <w:jc w:val="center"/>
               <w:rPr>
                 <w:b/>
@@ -15810,7 +15887,7 @@
           </w:tcPr>
           <w:p>
             <w:pPr>
-              <w:spacing w:line="360" w:lineRule="auto"/>
+              <w:spacing w:before="240" w:after="240" w:line="360" w:lineRule="auto"/>
               <w:jc w:val="center"/>
               <w:rPr>
                 <w:b/>
@@ -15838,7 +15915,7 @@
           </w:tcPr>
           <w:p>
             <w:pPr>
-              <w:spacing w:line="360" w:lineRule="auto"/>
+              <w:spacing w:before="240" w:after="240" w:line="360" w:lineRule="auto"/>
               <w:jc w:val="both"/>
               <w:rPr>
                 <w:lang w:val="vi-VN"/>
@@ -15859,7 +15936,7 @@
           </w:tcPr>
           <w:p>
             <w:pPr>
-              <w:spacing w:line="360" w:lineRule="auto"/>
+              <w:spacing w:before="240" w:after="240" w:line="360" w:lineRule="auto"/>
               <w:jc w:val="both"/>
               <w:rPr>
                 <w:b/>
@@ -15883,7 +15960,7 @@
           </w:p>
           <w:p>
             <w:pPr>
-              <w:spacing w:line="360" w:lineRule="auto"/>
+              <w:spacing w:before="240" w:after="240" w:line="360" w:lineRule="auto"/>
               <w:jc w:val="both"/>
               <w:rPr>
                 <w:lang w:val="vi-VN"/>
@@ -15898,7 +15975,7 @@
           </w:p>
           <w:p>
             <w:pPr>
-              <w:spacing w:line="360" w:lineRule="auto"/>
+              <w:spacing w:before="240" w:after="240" w:line="360" w:lineRule="auto"/>
               <w:jc w:val="both"/>
               <w:rPr>
                 <w:lang w:val="vi-VN"/>
@@ -15919,7 +15996,7 @@
           </w:tcPr>
           <w:p>
             <w:pPr>
-              <w:spacing w:line="360" w:lineRule="auto"/>
+              <w:spacing w:before="240" w:after="240" w:line="360" w:lineRule="auto"/>
               <w:jc w:val="both"/>
             </w:pPr>
             <w:r>
@@ -15958,7 +16035,7 @@
           </w:tcPr>
           <w:p>
             <w:pPr>
-              <w:spacing w:line="360" w:lineRule="auto"/>
+              <w:spacing w:before="240" w:after="240" w:line="360" w:lineRule="auto"/>
               <w:jc w:val="both"/>
               <w:rPr>
                 <w:lang w:val="vi-VN"/>
@@ -16003,14 +16080,14 @@
     </w:tbl>
     <w:p>
       <w:pPr>
-        <w:spacing w:line="360" w:lineRule="auto"/>
+        <w:spacing w:before="240" w:after="240" w:line="360" w:lineRule="auto"/>
         <w:jc w:val="center"/>
       </w:pPr>
     </w:p>
     <w:p>
       <w:pPr>
         <w:pStyle w:val="Heading2"/>
-        <w:spacing w:line="360" w:lineRule="auto"/>
+        <w:spacing w:before="240" w:after="240" w:line="360" w:lineRule="auto"/>
         <w:rPr>
           <w:rFonts w:ascii="Times New Roman" w:hAnsi="Times New Roman" w:cs="Times New Roman"/>
           <w:b/>
@@ -16106,6 +16183,7 @@
       <w:pPr>
         <w:pStyle w:val="Caption"/>
         <w:keepNext/>
+        <w:spacing w:before="240" w:after="240"/>
         <w:jc w:val="center"/>
         <w:rPr>
           <w:color w:val="auto"/>
@@ -16231,7 +16309,7 @@
           </w:tcPr>
           <w:p>
             <w:pPr>
-              <w:spacing w:after="0" w:line="360" w:lineRule="auto"/>
+              <w:spacing w:before="240" w:after="240" w:line="360" w:lineRule="auto"/>
               <w:jc w:val="center"/>
               <w:rPr>
                 <w:rFonts w:eastAsia="Times New Roman"/>
@@ -16267,7 +16345,7 @@
           </w:tcPr>
           <w:p>
             <w:pPr>
-              <w:spacing w:after="0" w:line="360" w:lineRule="auto"/>
+              <w:spacing w:before="240" w:after="240" w:line="360" w:lineRule="auto"/>
               <w:jc w:val="center"/>
               <w:rPr>
                 <w:rFonts w:eastAsia="Times New Roman"/>
@@ -16325,7 +16403,7 @@
           </w:tcPr>
           <w:p>
             <w:pPr>
-              <w:spacing w:after="0" w:line="360" w:lineRule="auto"/>
+              <w:spacing w:before="240" w:after="240" w:line="360" w:lineRule="auto"/>
               <w:jc w:val="center"/>
               <w:rPr>
                 <w:rFonts w:eastAsia="Times New Roman"/>
@@ -16383,7 +16461,7 @@
           </w:tcPr>
           <w:p>
             <w:pPr>
-              <w:spacing w:after="0" w:line="360" w:lineRule="auto"/>
+              <w:spacing w:before="240" w:after="240" w:line="360" w:lineRule="auto"/>
               <w:jc w:val="center"/>
               <w:rPr>
                 <w:rFonts w:eastAsia="Times New Roman"/>
@@ -16447,7 +16525,7 @@
           </w:tcPr>
           <w:p>
             <w:pPr>
-              <w:spacing w:after="0" w:line="360" w:lineRule="auto"/>
+              <w:spacing w:before="240" w:after="240" w:line="360" w:lineRule="auto"/>
               <w:jc w:val="center"/>
               <w:rPr>
                 <w:rFonts w:eastAsia="Times New Roman"/>
@@ -16479,7 +16557,7 @@
           </w:tcPr>
           <w:p>
             <w:pPr>
-              <w:spacing w:after="0" w:line="360" w:lineRule="auto"/>
+              <w:spacing w:before="240" w:after="240" w:line="360" w:lineRule="auto"/>
               <w:jc w:val="both"/>
               <w:rPr>
                 <w:rFonts w:eastAsia="Times New Roman"/>
@@ -16520,7 +16598,7 @@
           </w:tcPr>
           <w:p>
             <w:pPr>
-              <w:spacing w:after="0" w:line="360" w:lineRule="auto"/>
+              <w:spacing w:before="240" w:after="240" w:line="360" w:lineRule="auto"/>
               <w:jc w:val="both"/>
               <w:rPr>
                 <w:rFonts w:eastAsia="Times New Roman"/>
@@ -16603,7 +16681,7 @@
           </w:tcPr>
           <w:p>
             <w:pPr>
-              <w:spacing w:after="0" w:line="360" w:lineRule="auto"/>
+              <w:spacing w:before="240" w:after="240" w:line="360" w:lineRule="auto"/>
               <w:jc w:val="both"/>
               <w:rPr>
                 <w:rFonts w:eastAsia="Times New Roman"/>
@@ -17091,7 +17169,7 @@
           </w:tcPr>
           <w:p>
             <w:pPr>
-              <w:spacing w:after="0" w:line="360" w:lineRule="auto"/>
+              <w:spacing w:before="240" w:after="240" w:line="360" w:lineRule="auto"/>
               <w:jc w:val="center"/>
               <w:rPr>
                 <w:rFonts w:eastAsia="Times New Roman"/>
@@ -17123,7 +17201,7 @@
           </w:tcPr>
           <w:p>
             <w:pPr>
-              <w:spacing w:after="0" w:line="360" w:lineRule="auto"/>
+              <w:spacing w:before="240" w:after="240" w:line="360" w:lineRule="auto"/>
               <w:jc w:val="both"/>
               <w:rPr>
                 <w:rFonts w:eastAsia="Times New Roman"/>
@@ -17260,7 +17338,7 @@
           </w:tcPr>
           <w:p>
             <w:pPr>
-              <w:spacing w:after="0" w:line="360" w:lineRule="auto"/>
+              <w:spacing w:before="240" w:after="240" w:line="360" w:lineRule="auto"/>
               <w:jc w:val="both"/>
               <w:rPr>
                 <w:rFonts w:eastAsia="Times New Roman"/>
@@ -17342,7 +17420,7 @@
           <w:p>
             <w:pPr>
               <w:keepNext/>
-              <w:spacing w:after="0" w:line="360" w:lineRule="auto"/>
+              <w:spacing w:before="240" w:after="240" w:line="360" w:lineRule="auto"/>
               <w:rPr>
                 <w:rFonts w:eastAsia="Times New Roman"/>
                 <w:lang w:eastAsia="en-US"/>
@@ -17355,6 +17433,7 @@
     <w:p>
       <w:pPr>
         <w:pStyle w:val="Caption"/>
+        <w:spacing w:before="240" w:after="240"/>
         <w:jc w:val="center"/>
         <w:rPr>
           <w:color w:val="auto"/>
@@ -17366,7 +17445,7 @@
     <w:p>
       <w:pPr>
         <w:pStyle w:val="Heading1"/>
-        <w:spacing w:line="360" w:lineRule="auto"/>
+        <w:spacing w:after="240" w:line="360" w:lineRule="auto"/>
         <w:rPr>
           <w:rFonts w:ascii="Times New Roman" w:hAnsi="Times New Roman" w:cs="Times New Roman"/>
           <w:b/>
@@ -17465,6 +17544,9 @@
       <w:proofErr w:type="spellEnd"/>
     </w:p>
     <w:p>
+      <w:pPr>
+        <w:spacing w:before="240" w:after="240"/>
+      </w:pPr>
       <w:r>
         <w:rPr>
           <w:noProof/>
@@ -17520,6 +17602,9 @@
       </w:r>
     </w:p>
     <w:p>
+      <w:pPr>
+        <w:spacing w:before="240" w:after="240"/>
+      </w:pPr>
       <w:r>
         <w:rPr>
           <w:noProof/>
@@ -17576,6 +17661,9 @@
       </w:r>
     </w:p>
     <w:p>
+      <w:pPr>
+        <w:spacing w:before="240" w:after="240"/>
+      </w:pPr>
       <w:r>
         <w:rPr>
           <w:noProof/>
@@ -17633,6 +17721,7 @@
     <w:p>
       <w:pPr>
         <w:keepNext/>
+        <w:spacing w:before="240" w:after="240"/>
       </w:pPr>
       <w:r>
         <w:rPr>
@@ -17692,6 +17781,7 @@
     <w:p>
       <w:pPr>
         <w:pStyle w:val="Caption"/>
+        <w:spacing w:before="240" w:after="240"/>
         <w:jc w:val="center"/>
         <w:rPr>
           <w:color w:val="auto"/>
@@ -17818,6 +17908,7 @@
     <w:p>
       <w:pPr>
         <w:pStyle w:val="CommentText"/>
+        <w:spacing w:before="240" w:after="240"/>
         <w:ind w:firstLine="360"/>
         <w:rPr>
           <w:sz w:val="28"/>
@@ -18052,6 +18143,7 @@
     <w:p>
       <w:pPr>
         <w:pStyle w:val="Heading1"/>
+        <w:spacing w:after="240"/>
         <w:rPr>
           <w:rFonts w:ascii="Times New Roman" w:hAnsi="Times New Roman" w:cs="Times New Roman"/>
           <w:b/>
@@ -18149,11 +18241,16 @@
       <w:bookmarkEnd w:id="22"/>
       <w:proofErr w:type="spellEnd"/>
     </w:p>
-    <w:p/>
+    <w:p>
+      <w:pPr>
+        <w:spacing w:before="240" w:after="240"/>
+      </w:pPr>
+    </w:p>
     <w:p>
       <w:pPr>
         <w:pStyle w:val="Caption"/>
         <w:keepNext/>
+        <w:spacing w:before="240" w:after="240"/>
         <w:jc w:val="center"/>
         <w:rPr>
           <w:color w:val="auto"/>
@@ -18170,6 +18267,14 @@
         <w:t>Bảng</w:t>
       </w:r>
       <w:proofErr w:type="spellEnd"/>
+      <w:r>
+        <w:rPr>
+          <w:color w:val="auto"/>
+          <w:sz w:val="26"/>
+          <w:szCs w:val="26"/>
+        </w:rPr>
+        <w:t xml:space="preserve"> 2.3.2</w:t>
+      </w:r>
       <w:r>
         <w:rPr>
           <w:color w:val="auto"/>
@@ -18275,7 +18380,7 @@
           </w:tcPr>
           <w:p>
             <w:pPr>
-              <w:spacing w:after="0" w:line="240" w:lineRule="auto"/>
+              <w:spacing w:before="240" w:after="240" w:line="240" w:lineRule="auto"/>
               <w:jc w:val="center"/>
               <w:rPr>
                 <w:rFonts w:eastAsia="Times New Roman"/>
@@ -18325,7 +18430,7 @@
           </w:tcPr>
           <w:p>
             <w:pPr>
-              <w:spacing w:after="0" w:line="240" w:lineRule="auto"/>
+              <w:spacing w:before="240" w:after="240" w:line="240" w:lineRule="auto"/>
               <w:jc w:val="center"/>
               <w:rPr>
                 <w:rFonts w:eastAsia="Times New Roman"/>
@@ -18381,7 +18486,7 @@
           </w:tcPr>
           <w:p>
             <w:pPr>
-              <w:spacing w:after="0" w:line="240" w:lineRule="auto"/>
+              <w:spacing w:before="240" w:after="240" w:line="240" w:lineRule="auto"/>
               <w:jc w:val="center"/>
               <w:rPr>
                 <w:rFonts w:eastAsia="Times New Roman"/>
@@ -18413,7 +18518,7 @@
           </w:tcPr>
           <w:p>
             <w:pPr>
-              <w:spacing w:after="0" w:line="240" w:lineRule="auto"/>
+              <w:spacing w:before="240" w:after="240" w:line="240" w:lineRule="auto"/>
               <w:rPr>
                 <w:rFonts w:eastAsia="Times New Roman"/>
                 <w:lang w:eastAsia="en-US"/>
@@ -18484,7 +18589,7 @@
           </w:tcPr>
           <w:p>
             <w:pPr>
-              <w:spacing w:after="0" w:line="240" w:lineRule="auto"/>
+              <w:spacing w:before="240" w:after="240" w:line="240" w:lineRule="auto"/>
               <w:jc w:val="center"/>
               <w:rPr>
                 <w:rFonts w:eastAsia="Times New Roman"/>
@@ -18516,7 +18621,7 @@
           </w:tcPr>
           <w:p>
             <w:pPr>
-              <w:spacing w:after="0" w:line="240" w:lineRule="auto"/>
+              <w:spacing w:before="240" w:after="240" w:line="240" w:lineRule="auto"/>
               <w:rPr>
                 <w:rFonts w:eastAsia="Times New Roman"/>
                 <w:lang w:eastAsia="en-US"/>
@@ -18587,7 +18692,7 @@
           </w:tcPr>
           <w:p>
             <w:pPr>
-              <w:spacing w:after="0" w:line="240" w:lineRule="auto"/>
+              <w:spacing w:before="240" w:after="240" w:line="240" w:lineRule="auto"/>
               <w:jc w:val="center"/>
               <w:rPr>
                 <w:rFonts w:eastAsia="Times New Roman"/>
@@ -18619,7 +18724,7 @@
           </w:tcPr>
           <w:p>
             <w:pPr>
-              <w:spacing w:after="0" w:line="240" w:lineRule="auto"/>
+              <w:spacing w:before="240" w:after="240" w:line="240" w:lineRule="auto"/>
               <w:rPr>
                 <w:rFonts w:eastAsia="Times New Roman"/>
                 <w:lang w:eastAsia="en-US"/>
@@ -18674,7 +18779,7 @@
           </w:tcPr>
           <w:p>
             <w:pPr>
-              <w:spacing w:after="0" w:line="240" w:lineRule="auto"/>
+              <w:spacing w:before="240" w:after="240" w:line="240" w:lineRule="auto"/>
               <w:jc w:val="center"/>
               <w:rPr>
                 <w:rFonts w:eastAsia="Times New Roman"/>
@@ -18706,7 +18811,7 @@
           </w:tcPr>
           <w:p>
             <w:pPr>
-              <w:spacing w:after="0" w:line="240" w:lineRule="auto"/>
+              <w:spacing w:before="240" w:after="240" w:line="240" w:lineRule="auto"/>
               <w:rPr>
                 <w:rFonts w:eastAsia="Times New Roman"/>
                 <w:lang w:eastAsia="en-US"/>
@@ -18761,7 +18866,7 @@
           </w:tcPr>
           <w:p>
             <w:pPr>
-              <w:spacing w:after="0" w:line="240" w:lineRule="auto"/>
+              <w:spacing w:before="240" w:after="240" w:line="240" w:lineRule="auto"/>
               <w:jc w:val="center"/>
               <w:rPr>
                 <w:rFonts w:eastAsia="Times New Roman"/>
@@ -18793,7 +18898,7 @@
           </w:tcPr>
           <w:p>
             <w:pPr>
-              <w:spacing w:after="0" w:line="240" w:lineRule="auto"/>
+              <w:spacing w:before="240" w:after="240" w:line="240" w:lineRule="auto"/>
               <w:rPr>
                 <w:rFonts w:eastAsia="Times New Roman"/>
                 <w:lang w:eastAsia="en-US"/>
@@ -18928,7 +19033,7 @@
           </w:tcPr>
           <w:p>
             <w:pPr>
-              <w:spacing w:after="0" w:line="240" w:lineRule="auto"/>
+              <w:spacing w:before="240" w:after="240" w:line="240" w:lineRule="auto"/>
               <w:jc w:val="center"/>
               <w:rPr>
                 <w:rFonts w:eastAsia="Times New Roman"/>
@@ -18940,6 +19045,7 @@
                 <w:rFonts w:eastAsia="Times New Roman"/>
                 <w:lang w:eastAsia="en-US"/>
               </w:rPr>
+              <w:lastRenderedPageBreak/>
               <w:t>E</w:t>
             </w:r>
           </w:p>
@@ -18960,7 +19066,7 @@
           </w:tcPr>
           <w:p>
             <w:pPr>
-              <w:spacing w:after="0" w:line="240" w:lineRule="auto"/>
+              <w:spacing w:before="240" w:after="240" w:line="240" w:lineRule="auto"/>
               <w:rPr>
                 <w:rFonts w:eastAsia="Times New Roman"/>
                 <w:lang w:eastAsia="en-US"/>
@@ -19095,7 +19201,7 @@
           </w:tcPr>
           <w:p>
             <w:pPr>
-              <w:spacing w:after="0" w:line="240" w:lineRule="auto"/>
+              <w:spacing w:before="240" w:after="240" w:line="240" w:lineRule="auto"/>
               <w:jc w:val="center"/>
               <w:rPr>
                 <w:rFonts w:eastAsia="Times New Roman"/>
@@ -19127,7 +19233,7 @@
           </w:tcPr>
           <w:p>
             <w:pPr>
-              <w:spacing w:after="0" w:line="240" w:lineRule="auto"/>
+              <w:spacing w:before="240" w:after="240" w:line="240" w:lineRule="auto"/>
               <w:rPr>
                 <w:rFonts w:eastAsia="Times New Roman"/>
                 <w:lang w:eastAsia="en-US"/>
@@ -19221,7 +19327,7 @@
           </w:tcPr>
           <w:p>
             <w:pPr>
-              <w:spacing w:after="0" w:line="240" w:lineRule="auto"/>
+              <w:spacing w:before="240" w:after="240" w:line="240" w:lineRule="auto"/>
               <w:jc w:val="center"/>
               <w:rPr>
                 <w:rFonts w:eastAsia="Times New Roman"/>
@@ -19253,7 +19359,7 @@
           </w:tcPr>
           <w:p>
             <w:pPr>
-              <w:spacing w:after="0" w:line="240" w:lineRule="auto"/>
+              <w:spacing w:before="240" w:after="240" w:line="240" w:lineRule="auto"/>
               <w:rPr>
                 <w:rFonts w:eastAsia="Times New Roman"/>
                 <w:lang w:eastAsia="en-US"/>
@@ -19347,7 +19453,7 @@
           </w:tcPr>
           <w:p>
             <w:pPr>
-              <w:spacing w:after="0" w:line="240" w:lineRule="auto"/>
+              <w:spacing w:before="240" w:after="240" w:line="240" w:lineRule="auto"/>
               <w:jc w:val="center"/>
               <w:rPr>
                 <w:rFonts w:eastAsia="Times New Roman"/>
@@ -19379,7 +19485,7 @@
           </w:tcPr>
           <w:p>
             <w:pPr>
-              <w:spacing w:after="0" w:line="240" w:lineRule="auto"/>
+              <w:spacing w:before="240" w:after="240" w:line="240" w:lineRule="auto"/>
               <w:rPr>
                 <w:rFonts w:eastAsia="Times New Roman"/>
                 <w:lang w:eastAsia="en-US"/>
@@ -19441,7 +19547,7 @@
           </w:tcPr>
           <w:p>
             <w:pPr>
-              <w:spacing w:after="0" w:line="240" w:lineRule="auto"/>
+              <w:spacing w:before="240" w:after="240" w:line="240" w:lineRule="auto"/>
               <w:jc w:val="center"/>
               <w:rPr>
                 <w:rFonts w:eastAsia="Times New Roman"/>
@@ -19473,7 +19579,7 @@
           </w:tcPr>
           <w:p>
             <w:pPr>
-              <w:spacing w:after="0" w:line="240" w:lineRule="auto"/>
+              <w:spacing w:before="240" w:after="240" w:line="240" w:lineRule="auto"/>
               <w:rPr>
                 <w:rFonts w:eastAsia="Times New Roman"/>
                 <w:lang w:eastAsia="en-US"/>
@@ -19535,7 +19641,7 @@
           </w:tcPr>
           <w:p>
             <w:pPr>
-              <w:spacing w:after="0" w:line="240" w:lineRule="auto"/>
+              <w:spacing w:before="240" w:after="240" w:line="240" w:lineRule="auto"/>
               <w:jc w:val="center"/>
               <w:rPr>
                 <w:rFonts w:eastAsia="Times New Roman"/>
@@ -19567,7 +19673,7 @@
           </w:tcPr>
           <w:p>
             <w:pPr>
-              <w:spacing w:after="0" w:line="240" w:lineRule="auto"/>
+              <w:spacing w:before="240" w:after="240" w:line="240" w:lineRule="auto"/>
               <w:rPr>
                 <w:rFonts w:eastAsia="Times New Roman"/>
                 <w:lang w:eastAsia="en-US"/>
@@ -19622,7 +19728,7 @@
           </w:tcPr>
           <w:p>
             <w:pPr>
-              <w:spacing w:after="0" w:line="240" w:lineRule="auto"/>
+              <w:spacing w:before="240" w:after="240" w:line="240" w:lineRule="auto"/>
               <w:jc w:val="center"/>
               <w:rPr>
                 <w:rFonts w:eastAsia="Times New Roman"/>
@@ -19654,7 +19760,7 @@
           </w:tcPr>
           <w:p>
             <w:pPr>
-              <w:spacing w:after="0" w:line="240" w:lineRule="auto"/>
+              <w:spacing w:before="240" w:after="240" w:line="240" w:lineRule="auto"/>
               <w:rPr>
                 <w:rFonts w:eastAsia="Times New Roman"/>
                 <w:lang w:eastAsia="en-US"/>
@@ -19732,7 +19838,7 @@
           </w:tcPr>
           <w:p>
             <w:pPr>
-              <w:spacing w:after="0" w:line="240" w:lineRule="auto"/>
+              <w:spacing w:before="240" w:after="240" w:line="240" w:lineRule="auto"/>
               <w:jc w:val="center"/>
               <w:rPr>
                 <w:rFonts w:eastAsia="Times New Roman"/>
@@ -19764,7 +19870,7 @@
           </w:tcPr>
           <w:p>
             <w:pPr>
-              <w:spacing w:after="0" w:line="240" w:lineRule="auto"/>
+              <w:spacing w:before="240" w:after="240" w:line="240" w:lineRule="auto"/>
               <w:rPr>
                 <w:rFonts w:eastAsia="Times New Roman"/>
                 <w:lang w:eastAsia="en-US"/>
@@ -19842,7 +19948,7 @@
           </w:tcPr>
           <w:p>
             <w:pPr>
-              <w:spacing w:after="0" w:line="240" w:lineRule="auto"/>
+              <w:spacing w:before="240" w:after="240" w:line="240" w:lineRule="auto"/>
               <w:jc w:val="center"/>
               <w:rPr>
                 <w:rFonts w:eastAsia="Times New Roman"/>
@@ -19874,7 +19980,7 @@
           </w:tcPr>
           <w:p>
             <w:pPr>
-              <w:spacing w:after="0" w:line="240" w:lineRule="auto"/>
+              <w:spacing w:before="240" w:after="240" w:line="240" w:lineRule="auto"/>
               <w:rPr>
                 <w:rFonts w:eastAsia="Times New Roman"/>
                 <w:lang w:eastAsia="en-US"/>
@@ -19984,7 +20090,7 @@
           </w:tcPr>
           <w:p>
             <w:pPr>
-              <w:spacing w:after="0" w:line="240" w:lineRule="auto"/>
+              <w:spacing w:before="240" w:after="240" w:line="240" w:lineRule="auto"/>
               <w:jc w:val="center"/>
               <w:rPr>
                 <w:rFonts w:eastAsia="Times New Roman"/>
@@ -19996,7 +20102,6 @@
                 <w:rFonts w:eastAsia="Times New Roman"/>
                 <w:lang w:eastAsia="en-US"/>
               </w:rPr>
-              <w:lastRenderedPageBreak/>
               <w:t>U</w:t>
             </w:r>
           </w:p>
@@ -20017,7 +20122,7 @@
           </w:tcPr>
           <w:p>
             <w:pPr>
-              <w:spacing w:after="0" w:line="240" w:lineRule="auto"/>
+              <w:spacing w:before="240" w:after="240" w:line="240" w:lineRule="auto"/>
               <w:rPr>
                 <w:rFonts w:eastAsia="Times New Roman"/>
                 <w:lang w:eastAsia="en-US"/>
@@ -20117,6 +20222,7 @@
     <w:p>
       <w:pPr>
         <w:pStyle w:val="Heading1"/>
+        <w:spacing w:after="240"/>
         <w:rPr>
           <w:rFonts w:ascii="Times New Roman" w:hAnsi="Times New Roman" w:cs="Times New Roman"/>
           <w:b/>
@@ -20264,6 +20370,7 @@
       <w:pPr>
         <w:pStyle w:val="Caption"/>
         <w:keepNext/>
+        <w:spacing w:before="240" w:after="240"/>
         <w:jc w:val="center"/>
         <w:rPr>
           <w:sz w:val="26"/>
@@ -20395,7 +20502,7 @@
           </w:tcPr>
           <w:p>
             <w:pPr>
-              <w:spacing w:after="0" w:line="240" w:lineRule="auto"/>
+              <w:spacing w:before="240" w:after="240" w:line="240" w:lineRule="auto"/>
               <w:jc w:val="center"/>
               <w:rPr>
                 <w:rFonts w:eastAsia="Times New Roman"/>
@@ -20431,7 +20538,7 @@
           </w:tcPr>
           <w:p>
             <w:pPr>
-              <w:spacing w:after="0" w:line="240" w:lineRule="auto"/>
+              <w:spacing w:before="240" w:after="240" w:line="240" w:lineRule="auto"/>
               <w:jc w:val="center"/>
               <w:rPr>
                 <w:rFonts w:eastAsia="Times New Roman"/>
@@ -20489,7 +20596,7 @@
           </w:tcPr>
           <w:p>
             <w:pPr>
-              <w:spacing w:after="0" w:line="240" w:lineRule="auto"/>
+              <w:spacing w:before="240" w:after="240" w:line="240" w:lineRule="auto"/>
               <w:jc w:val="center"/>
               <w:rPr>
                 <w:rFonts w:eastAsia="Times New Roman"/>
@@ -20547,7 +20654,7 @@
           </w:tcPr>
           <w:p>
             <w:pPr>
-              <w:spacing w:after="0" w:line="240" w:lineRule="auto"/>
+              <w:spacing w:before="240" w:after="240" w:line="240" w:lineRule="auto"/>
               <w:jc w:val="center"/>
               <w:rPr>
                 <w:rFonts w:eastAsia="Times New Roman"/>
@@ -20612,7 +20719,7 @@
           </w:tcPr>
           <w:p>
             <w:pPr>
-              <w:spacing w:after="0" w:line="240" w:lineRule="auto"/>
+              <w:spacing w:before="240" w:after="240" w:line="240" w:lineRule="auto"/>
               <w:jc w:val="center"/>
               <w:rPr>
                 <w:rFonts w:eastAsia="Times New Roman"/>
@@ -20644,7 +20751,7 @@
           </w:tcPr>
           <w:p>
             <w:pPr>
-              <w:spacing w:after="0" w:line="240" w:lineRule="auto"/>
+              <w:spacing w:before="240" w:after="240" w:line="240" w:lineRule="auto"/>
               <w:jc w:val="both"/>
               <w:rPr>
                 <w:rFonts w:eastAsia="Times New Roman"/>
@@ -20766,7 +20873,7 @@
           </w:tcPr>
           <w:p>
             <w:pPr>
-              <w:spacing w:after="0" w:line="240" w:lineRule="auto"/>
+              <w:spacing w:before="240" w:after="240" w:line="240" w:lineRule="auto"/>
               <w:jc w:val="both"/>
               <w:rPr>
                 <w:rFonts w:eastAsia="Times New Roman"/>
@@ -20929,7 +21036,7 @@
           </w:tcPr>
           <w:p>
             <w:pPr>
-              <w:spacing w:after="0" w:line="240" w:lineRule="auto"/>
+              <w:spacing w:before="240" w:after="240" w:line="240" w:lineRule="auto"/>
               <w:jc w:val="both"/>
               <w:rPr>
                 <w:rFonts w:eastAsia="Times New Roman"/>
@@ -21272,7 +21379,7 @@
           </w:tcPr>
           <w:p>
             <w:pPr>
-              <w:spacing w:after="0" w:line="240" w:lineRule="auto"/>
+              <w:spacing w:before="240" w:after="240" w:line="240" w:lineRule="auto"/>
               <w:rPr>
                 <w:rFonts w:eastAsia="Times New Roman"/>
                 <w:lang w:eastAsia="en-US"/>
@@ -21296,7 +21403,7 @@
           </w:tcPr>
           <w:p>
             <w:pPr>
-              <w:spacing w:after="0" w:line="240" w:lineRule="auto"/>
+              <w:spacing w:before="240" w:after="240" w:line="240" w:lineRule="auto"/>
               <w:jc w:val="both"/>
               <w:rPr>
                 <w:rFonts w:eastAsia="Times New Roman"/>
@@ -21432,7 +21539,7 @@
           </w:tcPr>
           <w:p>
             <w:pPr>
-              <w:spacing w:after="0" w:line="240" w:lineRule="auto"/>
+              <w:spacing w:before="240" w:after="240" w:line="240" w:lineRule="auto"/>
               <w:jc w:val="both"/>
               <w:rPr>
                 <w:rFonts w:eastAsia="Times New Roman"/>
@@ -21456,7 +21563,7 @@
           </w:tcPr>
           <w:p>
             <w:pPr>
-              <w:spacing w:after="0" w:line="240" w:lineRule="auto"/>
+              <w:spacing w:before="240" w:after="240" w:line="240" w:lineRule="auto"/>
               <w:jc w:val="both"/>
               <w:rPr>
                 <w:rFonts w:eastAsia="Times New Roman"/>
@@ -21486,7 +21593,7 @@
           </w:tcPr>
           <w:p>
             <w:pPr>
-              <w:spacing w:after="0" w:line="240" w:lineRule="auto"/>
+              <w:spacing w:before="240" w:after="240" w:line="240" w:lineRule="auto"/>
               <w:rPr>
                 <w:rFonts w:eastAsia="Times New Roman"/>
                 <w:lang w:eastAsia="en-US"/>
@@ -21510,7 +21617,7 @@
           </w:tcPr>
           <w:p>
             <w:pPr>
-              <w:spacing w:after="0" w:line="240" w:lineRule="auto"/>
+              <w:spacing w:before="240" w:after="240" w:line="240" w:lineRule="auto"/>
               <w:jc w:val="both"/>
               <w:rPr>
                 <w:rFonts w:eastAsia="Times New Roman"/>
@@ -21678,7 +21785,7 @@
           </w:tcPr>
           <w:p>
             <w:pPr>
-              <w:spacing w:after="0" w:line="240" w:lineRule="auto"/>
+              <w:spacing w:before="240" w:after="240" w:line="240" w:lineRule="auto"/>
               <w:jc w:val="both"/>
               <w:rPr>
                 <w:rFonts w:eastAsia="Times New Roman"/>
@@ -21702,7 +21809,7 @@
           </w:tcPr>
           <w:p>
             <w:pPr>
-              <w:spacing w:after="0" w:line="240" w:lineRule="auto"/>
+              <w:spacing w:before="240" w:after="240" w:line="240" w:lineRule="auto"/>
               <w:jc w:val="both"/>
               <w:rPr>
                 <w:rFonts w:eastAsia="Times New Roman"/>
@@ -21734,7 +21841,7 @@
           </w:tcPr>
           <w:p>
             <w:pPr>
-              <w:spacing w:after="0" w:line="240" w:lineRule="auto"/>
+              <w:spacing w:before="240" w:after="240" w:line="240" w:lineRule="auto"/>
               <w:jc w:val="center"/>
               <w:rPr>
                 <w:rFonts w:eastAsia="Times New Roman"/>
@@ -21746,6 +21853,7 @@
                 <w:rFonts w:eastAsia="Times New Roman"/>
                 <w:lang w:eastAsia="en-US"/>
               </w:rPr>
+              <w:lastRenderedPageBreak/>
               <w:t>2</w:t>
             </w:r>
           </w:p>
@@ -21766,7 +21874,7 @@
           </w:tcPr>
           <w:p>
             <w:pPr>
-              <w:spacing w:after="0" w:line="240" w:lineRule="auto"/>
+              <w:spacing w:before="240" w:after="240" w:line="240" w:lineRule="auto"/>
               <w:jc w:val="both"/>
               <w:rPr>
                 <w:rFonts w:eastAsia="Times New Roman"/>
@@ -22032,7 +22140,7 @@
           </w:tcPr>
           <w:p>
             <w:pPr>
-              <w:spacing w:after="0" w:line="240" w:lineRule="auto"/>
+              <w:spacing w:before="240" w:after="240" w:line="240" w:lineRule="auto"/>
               <w:jc w:val="both"/>
               <w:rPr>
                 <w:rFonts w:eastAsia="Times New Roman"/>
@@ -22195,7 +22303,7 @@
           </w:tcPr>
           <w:p>
             <w:pPr>
-              <w:spacing w:after="0" w:line="240" w:lineRule="auto"/>
+              <w:spacing w:before="240" w:after="240" w:line="240" w:lineRule="auto"/>
               <w:jc w:val="both"/>
               <w:rPr>
                 <w:rFonts w:eastAsia="Times New Roman"/>
@@ -22538,7 +22646,7 @@
           </w:tcPr>
           <w:p>
             <w:pPr>
-              <w:spacing w:after="0" w:line="240" w:lineRule="auto"/>
+              <w:spacing w:before="240" w:after="240" w:line="240" w:lineRule="auto"/>
               <w:rPr>
                 <w:rFonts w:eastAsia="Times New Roman"/>
                 <w:lang w:eastAsia="en-US"/>
@@ -22562,7 +22670,7 @@
           </w:tcPr>
           <w:p>
             <w:pPr>
-              <w:spacing w:after="0" w:line="240" w:lineRule="auto"/>
+              <w:spacing w:before="240" w:after="240" w:line="240" w:lineRule="auto"/>
               <w:jc w:val="both"/>
               <w:rPr>
                 <w:rFonts w:eastAsia="Times New Roman"/>
@@ -22698,7 +22806,7 @@
           </w:tcPr>
           <w:p>
             <w:pPr>
-              <w:spacing w:after="0" w:line="240" w:lineRule="auto"/>
+              <w:spacing w:before="240" w:after="240" w:line="240" w:lineRule="auto"/>
               <w:rPr>
                 <w:rFonts w:eastAsia="Times New Roman"/>
                 <w:lang w:eastAsia="en-US"/>
@@ -22721,7 +22829,7 @@
           </w:tcPr>
           <w:p>
             <w:pPr>
-              <w:spacing w:after="0" w:line="240" w:lineRule="auto"/>
+              <w:spacing w:before="240" w:after="240" w:line="240" w:lineRule="auto"/>
               <w:rPr>
                 <w:rFonts w:eastAsia="Times New Roman"/>
                 <w:lang w:eastAsia="en-US"/>
@@ -22750,7 +22858,7 @@
           </w:tcPr>
           <w:p>
             <w:pPr>
-              <w:spacing w:after="0" w:line="240" w:lineRule="auto"/>
+              <w:spacing w:before="240" w:after="240" w:line="240" w:lineRule="auto"/>
               <w:rPr>
                 <w:rFonts w:eastAsia="Times New Roman"/>
                 <w:lang w:eastAsia="en-US"/>
@@ -22774,7 +22882,7 @@
           </w:tcPr>
           <w:p>
             <w:pPr>
-              <w:spacing w:after="0" w:line="240" w:lineRule="auto"/>
+              <w:spacing w:before="240" w:after="240" w:line="240" w:lineRule="auto"/>
               <w:jc w:val="both"/>
               <w:rPr>
                 <w:rFonts w:eastAsia="Times New Roman"/>
@@ -22942,7 +23050,7 @@
           </w:tcPr>
           <w:p>
             <w:pPr>
-              <w:spacing w:after="0" w:line="240" w:lineRule="auto"/>
+              <w:spacing w:before="240" w:after="240" w:line="240" w:lineRule="auto"/>
               <w:rPr>
                 <w:rFonts w:eastAsia="Times New Roman"/>
                 <w:lang w:eastAsia="en-US"/>
@@ -22965,7 +23073,7 @@
           </w:tcPr>
           <w:p>
             <w:pPr>
-              <w:spacing w:after="0" w:line="240" w:lineRule="auto"/>
+              <w:spacing w:before="240" w:after="240" w:line="240" w:lineRule="auto"/>
               <w:rPr>
                 <w:rFonts w:eastAsia="Times New Roman"/>
                 <w:lang w:eastAsia="en-US"/>
@@ -22978,6 +23086,7 @@
     <w:p>
       <w:pPr>
         <w:pStyle w:val="CommentText"/>
+        <w:spacing w:before="240" w:after="240"/>
         <w:ind w:firstLine="360"/>
         <w:rPr>
           <w:sz w:val="28"/>
@@ -22988,7 +23097,7 @@
     <w:p>
       <w:pPr>
         <w:pStyle w:val="Heading1"/>
-        <w:spacing w:line="360" w:lineRule="auto"/>
+        <w:spacing w:after="240" w:line="360" w:lineRule="auto"/>
         <w:rPr>
           <w:rFonts w:ascii="Times New Roman" w:hAnsi="Times New Roman" w:cs="Times New Roman"/>
           <w:b/>
@@ -23052,23 +23161,16 @@
     <w:p>
       <w:pPr>
         <w:pStyle w:val="Heading2"/>
+        <w:spacing w:before="240" w:after="240"/>
         <w:ind w:firstLine="360"/>
-        <w:rPr>
-          <w:rFonts w:ascii="Times New Roman" w:hAnsi="Times New Roman" w:cs="Times New Roman"/>
-          <w:color w:val="auto"/>
-        </w:rPr>
-      </w:pPr>
-      <w:bookmarkStart w:id="27" w:name="_Toc24574597"/>
-      <w:r>
         <w:rPr>
           <w:rFonts w:ascii="Times New Roman" w:hAnsi="Times New Roman" w:cs="Times New Roman"/>
           <w:b/>
           <w:bCs/>
           <w:color w:val="auto"/>
         </w:rPr>
-        <w:t xml:space="preserve">1. </w:t>
-      </w:r>
-      <w:proofErr w:type="spellStart"/>
+      </w:pPr>
+      <w:bookmarkStart w:id="27" w:name="_Toc24574597"/>
       <w:r>
         <w:rPr>
           <w:rFonts w:ascii="Times New Roman" w:hAnsi="Times New Roman" w:cs="Times New Roman"/>
@@ -23076,9 +23178,9 @@
           <w:bCs/>
           <w:color w:val="auto"/>
         </w:rPr>
-        <w:t>Đánh</w:t>
-      </w:r>
-      <w:proofErr w:type="spellEnd"/>
+        <w:t xml:space="preserve">1. </w:t>
+      </w:r>
+      <w:proofErr w:type="spellStart"/>
       <w:r>
         <w:rPr>
           <w:rFonts w:ascii="Times New Roman" w:hAnsi="Times New Roman" w:cs="Times New Roman"/>
@@ -23086,9 +23188,9 @@
           <w:bCs/>
           <w:color w:val="auto"/>
         </w:rPr>
-        <w:t xml:space="preserve"> </w:t>
-      </w:r>
-      <w:proofErr w:type="spellStart"/>
+        <w:t>Đánh</w:t>
+      </w:r>
+      <w:proofErr w:type="spellEnd"/>
       <w:r>
         <w:rPr>
           <w:rFonts w:ascii="Times New Roman" w:hAnsi="Times New Roman" w:cs="Times New Roman"/>
@@ -23096,9 +23198,9 @@
           <w:bCs/>
           <w:color w:val="auto"/>
         </w:rPr>
-        <w:t>giá</w:t>
-      </w:r>
-      <w:proofErr w:type="spellEnd"/>
+        <w:t xml:space="preserve"> </w:t>
+      </w:r>
+      <w:proofErr w:type="spellStart"/>
       <w:r>
         <w:rPr>
           <w:rFonts w:ascii="Times New Roman" w:hAnsi="Times New Roman" w:cs="Times New Roman"/>
@@ -23106,9 +23208,9 @@
           <w:bCs/>
           <w:color w:val="auto"/>
         </w:rPr>
-        <w:t xml:space="preserve"> </w:t>
-      </w:r>
-      <w:proofErr w:type="spellStart"/>
+        <w:t>giá</w:t>
+      </w:r>
+      <w:proofErr w:type="spellEnd"/>
       <w:r>
         <w:rPr>
           <w:rFonts w:ascii="Times New Roman" w:hAnsi="Times New Roman" w:cs="Times New Roman"/>
@@ -23116,9 +23218,9 @@
           <w:bCs/>
           <w:color w:val="auto"/>
         </w:rPr>
-        <w:t>mức</w:t>
-      </w:r>
-      <w:proofErr w:type="spellEnd"/>
+        <w:t xml:space="preserve"> </w:t>
+      </w:r>
+      <w:proofErr w:type="spellStart"/>
       <w:r>
         <w:rPr>
           <w:rFonts w:ascii="Times New Roman" w:hAnsi="Times New Roman" w:cs="Times New Roman"/>
@@ -23126,9 +23228,9 @@
           <w:bCs/>
           <w:color w:val="auto"/>
         </w:rPr>
-        <w:t xml:space="preserve"> </w:t>
-      </w:r>
-      <w:proofErr w:type="spellStart"/>
+        <w:t>mức</w:t>
+      </w:r>
+      <w:proofErr w:type="spellEnd"/>
       <w:r>
         <w:rPr>
           <w:rFonts w:ascii="Times New Roman" w:hAnsi="Times New Roman" w:cs="Times New Roman"/>
@@ -23136,9 +23238,9 @@
           <w:bCs/>
           <w:color w:val="auto"/>
         </w:rPr>
-        <w:t>độ</w:t>
-      </w:r>
-      <w:proofErr w:type="spellEnd"/>
+        <w:t xml:space="preserve"> </w:t>
+      </w:r>
+      <w:proofErr w:type="spellStart"/>
       <w:r>
         <w:rPr>
           <w:rFonts w:ascii="Times New Roman" w:hAnsi="Times New Roman" w:cs="Times New Roman"/>
@@ -23146,9 +23248,9 @@
           <w:bCs/>
           <w:color w:val="auto"/>
         </w:rPr>
-        <w:t xml:space="preserve"> </w:t>
-      </w:r>
-      <w:proofErr w:type="spellStart"/>
+        <w:t>độ</w:t>
+      </w:r>
+      <w:proofErr w:type="spellEnd"/>
       <w:r>
         <w:rPr>
           <w:rFonts w:ascii="Times New Roman" w:hAnsi="Times New Roman" w:cs="Times New Roman"/>
@@ -23156,9 +23258,9 @@
           <w:bCs/>
           <w:color w:val="auto"/>
         </w:rPr>
-        <w:t>hoàn</w:t>
-      </w:r>
-      <w:proofErr w:type="spellEnd"/>
+        <w:t xml:space="preserve"> </w:t>
+      </w:r>
+      <w:proofErr w:type="spellStart"/>
       <w:r>
         <w:rPr>
           <w:rFonts w:ascii="Times New Roman" w:hAnsi="Times New Roman" w:cs="Times New Roman"/>
@@ -23166,9 +23268,9 @@
           <w:bCs/>
           <w:color w:val="auto"/>
         </w:rPr>
-        <w:t xml:space="preserve"> </w:t>
-      </w:r>
-      <w:proofErr w:type="spellStart"/>
+        <w:t>hoàn</w:t>
+      </w:r>
+      <w:proofErr w:type="spellEnd"/>
       <w:r>
         <w:rPr>
           <w:rFonts w:ascii="Times New Roman" w:hAnsi="Times New Roman" w:cs="Times New Roman"/>
@@ -23176,9 +23278,9 @@
           <w:bCs/>
           <w:color w:val="auto"/>
         </w:rPr>
-        <w:t>thành</w:t>
-      </w:r>
-      <w:proofErr w:type="spellEnd"/>
+        <w:t xml:space="preserve"> </w:t>
+      </w:r>
+      <w:proofErr w:type="spellStart"/>
       <w:r>
         <w:rPr>
           <w:rFonts w:ascii="Times New Roman" w:hAnsi="Times New Roman" w:cs="Times New Roman"/>
@@ -23186,222 +23288,129 @@
           <w:bCs/>
           <w:color w:val="auto"/>
         </w:rPr>
+        <w:t>thành</w:t>
+      </w:r>
+      <w:proofErr w:type="spellEnd"/>
+      <w:r>
+        <w:rPr>
+          <w:rFonts w:ascii="Times New Roman" w:hAnsi="Times New Roman" w:cs="Times New Roman"/>
+          <w:b/>
+          <w:bCs/>
+          <w:color w:val="auto"/>
+        </w:rPr>
         <w:t xml:space="preserve">: </w:t>
       </w:r>
-      <w:proofErr w:type="spellStart"/>
-      <w:r>
-        <w:rPr>
-          <w:rFonts w:ascii="Times New Roman" w:hAnsi="Times New Roman" w:cs="Times New Roman"/>
-          <w:color w:val="auto"/>
-        </w:rPr>
-        <w:t>hoàn</w:t>
-      </w:r>
-      <w:proofErr w:type="spellEnd"/>
-      <w:r>
-        <w:rPr>
-          <w:rFonts w:ascii="Times New Roman" w:hAnsi="Times New Roman" w:cs="Times New Roman"/>
-          <w:color w:val="auto"/>
-        </w:rPr>
-        <w:t xml:space="preserve"> </w:t>
-      </w:r>
-      <w:proofErr w:type="spellStart"/>
-      <w:r>
-        <w:rPr>
-          <w:rFonts w:ascii="Times New Roman" w:hAnsi="Times New Roman" w:cs="Times New Roman"/>
-          <w:color w:val="auto"/>
-        </w:rPr>
+    </w:p>
+    <w:p>
+      <w:proofErr w:type="spellStart"/>
+      <w:r>
+        <w:t>H</w:t>
+      </w:r>
+      <w:r>
+        <w:t>oàn</w:t>
+      </w:r>
+      <w:proofErr w:type="spellEnd"/>
+      <w:r>
+        <w:t xml:space="preserve"> </w:t>
+      </w:r>
+      <w:proofErr w:type="spellStart"/>
+      <w:r>
         <w:t>thành</w:t>
       </w:r>
       <w:proofErr w:type="spellEnd"/>
       <w:r>
-        <w:rPr>
-          <w:rFonts w:ascii="Times New Roman" w:hAnsi="Times New Roman" w:cs="Times New Roman"/>
-          <w:color w:val="auto"/>
-        </w:rPr>
-        <w:t xml:space="preserve"> </w:t>
-      </w:r>
-      <w:proofErr w:type="spellStart"/>
-      <w:r>
-        <w:rPr>
-          <w:rFonts w:ascii="Times New Roman" w:hAnsi="Times New Roman" w:cs="Times New Roman"/>
-          <w:color w:val="auto"/>
-        </w:rPr>
+        <w:t xml:space="preserve"> </w:t>
+      </w:r>
+      <w:proofErr w:type="spellStart"/>
+      <w:r>
         <w:t>xong</w:t>
       </w:r>
       <w:proofErr w:type="spellEnd"/>
       <w:r>
-        <w:rPr>
-          <w:rFonts w:ascii="Times New Roman" w:hAnsi="Times New Roman" w:cs="Times New Roman"/>
-          <w:color w:val="auto"/>
-        </w:rPr>
-        <w:t xml:space="preserve"> </w:t>
-      </w:r>
-      <w:proofErr w:type="spellStart"/>
-      <w:r>
-        <w:rPr>
-          <w:rFonts w:ascii="Times New Roman" w:hAnsi="Times New Roman" w:cs="Times New Roman"/>
-          <w:color w:val="auto"/>
-        </w:rPr>
+        <w:t xml:space="preserve"> </w:t>
+      </w:r>
+      <w:proofErr w:type="spellStart"/>
+      <w:r>
         <w:t>các</w:t>
       </w:r>
       <w:proofErr w:type="spellEnd"/>
       <w:r>
-        <w:rPr>
-          <w:rFonts w:ascii="Times New Roman" w:hAnsi="Times New Roman" w:cs="Times New Roman"/>
-          <w:color w:val="auto"/>
-        </w:rPr>
-        <w:t xml:space="preserve"> </w:t>
-      </w:r>
-      <w:proofErr w:type="spellStart"/>
-      <w:r>
-        <w:rPr>
-          <w:rFonts w:ascii="Times New Roman" w:hAnsi="Times New Roman" w:cs="Times New Roman"/>
-          <w:color w:val="auto"/>
-        </w:rPr>
+        <w:t xml:space="preserve"> </w:t>
+      </w:r>
+      <w:proofErr w:type="spellStart"/>
+      <w:r>
         <w:t>chức</w:t>
       </w:r>
       <w:proofErr w:type="spellEnd"/>
       <w:r>
-        <w:rPr>
-          <w:rFonts w:ascii="Times New Roman" w:hAnsi="Times New Roman" w:cs="Times New Roman"/>
-          <w:color w:val="auto"/>
-        </w:rPr>
-        <w:t xml:space="preserve"> </w:t>
-      </w:r>
-      <w:proofErr w:type="spellStart"/>
-      <w:r>
-        <w:rPr>
-          <w:rFonts w:ascii="Times New Roman" w:hAnsi="Times New Roman" w:cs="Times New Roman"/>
-          <w:color w:val="auto"/>
-        </w:rPr>
+        <w:t xml:space="preserve"> </w:t>
+      </w:r>
+      <w:proofErr w:type="spellStart"/>
+      <w:r>
         <w:t>năng</w:t>
       </w:r>
       <w:proofErr w:type="spellEnd"/>
       <w:r>
-        <w:rPr>
-          <w:rFonts w:ascii="Times New Roman" w:hAnsi="Times New Roman" w:cs="Times New Roman"/>
-          <w:color w:val="auto"/>
-        </w:rPr>
-        <w:t xml:space="preserve"> </w:t>
-      </w:r>
-      <w:proofErr w:type="spellStart"/>
-      <w:r>
-        <w:rPr>
-          <w:rFonts w:ascii="Times New Roman" w:hAnsi="Times New Roman" w:cs="Times New Roman"/>
-          <w:color w:val="auto"/>
-        </w:rPr>
+        <w:t xml:space="preserve"> </w:t>
+      </w:r>
+      <w:proofErr w:type="spellStart"/>
+      <w:r>
         <w:t>tối</w:t>
       </w:r>
       <w:proofErr w:type="spellEnd"/>
       <w:r>
-        <w:rPr>
-          <w:rFonts w:ascii="Times New Roman" w:hAnsi="Times New Roman" w:cs="Times New Roman"/>
-          <w:color w:val="auto"/>
-        </w:rPr>
-        <w:t xml:space="preserve"> </w:t>
-      </w:r>
-      <w:proofErr w:type="spellStart"/>
-      <w:r>
-        <w:rPr>
-          <w:rFonts w:ascii="Times New Roman" w:hAnsi="Times New Roman" w:cs="Times New Roman"/>
-          <w:color w:val="auto"/>
-        </w:rPr>
+        <w:t xml:space="preserve"> </w:t>
+      </w:r>
+      <w:proofErr w:type="spellStart"/>
+      <w:r>
         <w:t>thiểu</w:t>
       </w:r>
       <w:proofErr w:type="spellEnd"/>
       <w:r>
-        <w:rPr>
-          <w:rFonts w:ascii="Times New Roman" w:hAnsi="Times New Roman" w:cs="Times New Roman"/>
-          <w:color w:val="auto"/>
-        </w:rPr>
-        <w:t xml:space="preserve"> </w:t>
-      </w:r>
-      <w:proofErr w:type="spellStart"/>
-      <w:r>
-        <w:rPr>
-          <w:rFonts w:ascii="Times New Roman" w:hAnsi="Times New Roman" w:cs="Times New Roman"/>
-          <w:color w:val="auto"/>
-        </w:rPr>
+        <w:t xml:space="preserve"> </w:t>
+      </w:r>
+      <w:proofErr w:type="spellStart"/>
+      <w:r>
         <w:t>cần</w:t>
       </w:r>
       <w:proofErr w:type="spellEnd"/>
       <w:r>
-        <w:rPr>
-          <w:rFonts w:ascii="Times New Roman" w:hAnsi="Times New Roman" w:cs="Times New Roman"/>
-          <w:color w:val="auto"/>
-        </w:rPr>
-        <w:t xml:space="preserve"> </w:t>
-      </w:r>
-      <w:proofErr w:type="spellStart"/>
-      <w:r>
-        <w:rPr>
-          <w:rFonts w:ascii="Times New Roman" w:hAnsi="Times New Roman" w:cs="Times New Roman"/>
-          <w:color w:val="auto"/>
-        </w:rPr>
+        <w:t xml:space="preserve"> </w:t>
+      </w:r>
+      <w:proofErr w:type="spellStart"/>
+      <w:r>
         <w:t>phải</w:t>
       </w:r>
       <w:proofErr w:type="spellEnd"/>
       <w:r>
-        <w:rPr>
-          <w:rFonts w:ascii="Times New Roman" w:hAnsi="Times New Roman" w:cs="Times New Roman"/>
-          <w:color w:val="auto"/>
-        </w:rPr>
-        <w:t xml:space="preserve"> </w:t>
-      </w:r>
-      <w:proofErr w:type="spellStart"/>
-      <w:r>
-        <w:rPr>
-          <w:rFonts w:ascii="Times New Roman" w:hAnsi="Times New Roman" w:cs="Times New Roman"/>
-          <w:color w:val="auto"/>
-        </w:rPr>
+        <w:t xml:space="preserve"> </w:t>
+      </w:r>
+      <w:proofErr w:type="spellStart"/>
+      <w:r>
         <w:t>có</w:t>
       </w:r>
       <w:proofErr w:type="spellEnd"/>
       <w:r>
-        <w:rPr>
-          <w:rFonts w:ascii="Times New Roman" w:hAnsi="Times New Roman" w:cs="Times New Roman"/>
-          <w:color w:val="auto"/>
-        </w:rPr>
-        <w:t xml:space="preserve"> </w:t>
-      </w:r>
-      <w:proofErr w:type="spellStart"/>
-      <w:r>
-        <w:rPr>
-          <w:rFonts w:ascii="Times New Roman" w:hAnsi="Times New Roman" w:cs="Times New Roman"/>
-          <w:color w:val="auto"/>
-        </w:rPr>
+        <w:t xml:space="preserve"> </w:t>
+      </w:r>
+      <w:proofErr w:type="spellStart"/>
+      <w:r>
         <w:t>cho</w:t>
       </w:r>
       <w:proofErr w:type="spellEnd"/>
       <w:r>
-        <w:rPr>
-          <w:rFonts w:ascii="Times New Roman" w:hAnsi="Times New Roman" w:cs="Times New Roman"/>
-          <w:color w:val="auto"/>
-        </w:rPr>
-        <w:t xml:space="preserve"> </w:t>
-      </w:r>
-      <w:proofErr w:type="spellStart"/>
-      <w:r>
-        <w:rPr>
-          <w:rFonts w:ascii="Times New Roman" w:hAnsi="Times New Roman" w:cs="Times New Roman"/>
-          <w:color w:val="auto"/>
-        </w:rPr>
+        <w:t xml:space="preserve"> </w:t>
+      </w:r>
+      <w:proofErr w:type="spellStart"/>
+      <w:r>
         <w:t>chương</w:t>
       </w:r>
       <w:proofErr w:type="spellEnd"/>
       <w:r>
-        <w:rPr>
-          <w:rFonts w:ascii="Times New Roman" w:hAnsi="Times New Roman" w:cs="Times New Roman"/>
-          <w:color w:val="auto"/>
-        </w:rPr>
-        <w:t xml:space="preserve"> </w:t>
-      </w:r>
-      <w:proofErr w:type="spellStart"/>
-      <w:r>
-        <w:rPr>
-          <w:rFonts w:ascii="Times New Roman" w:hAnsi="Times New Roman" w:cs="Times New Roman"/>
-          <w:color w:val="auto"/>
-        </w:rPr>
+        <w:t xml:space="preserve"> </w:t>
+      </w:r>
+      <w:proofErr w:type="spellStart"/>
+      <w:r>
         <w:t>trình</w:t>
       </w:r>
       <w:bookmarkEnd w:id="27"/>
@@ -23414,7 +23423,7 @@
           <w:ilvl w:val="0"/>
           <w:numId w:val="4"/>
         </w:numPr>
-        <w:spacing w:before="40" w:after="40" w:line="360" w:lineRule="auto"/>
+        <w:spacing w:before="240" w:after="240" w:line="360" w:lineRule="auto"/>
         <w:jc w:val="both"/>
         <w:rPr>
           <w:lang w:val="vi-VN"/>
@@ -23434,7 +23443,7 @@
           <w:ilvl w:val="0"/>
           <w:numId w:val="4"/>
         </w:numPr>
-        <w:spacing w:before="40" w:after="40" w:line="360" w:lineRule="auto"/>
+        <w:spacing w:before="240" w:after="240" w:line="360" w:lineRule="auto"/>
         <w:jc w:val="both"/>
         <w:rPr>
           <w:lang w:val="vi-VN"/>
@@ -23454,7 +23463,7 @@
           <w:ilvl w:val="0"/>
           <w:numId w:val="4"/>
         </w:numPr>
-        <w:spacing w:before="40" w:after="40" w:line="360" w:lineRule="auto"/>
+        <w:spacing w:before="240" w:after="240" w:line="360" w:lineRule="auto"/>
         <w:jc w:val="both"/>
         <w:rPr>
           <w:lang w:val="vi-VN"/>
@@ -23544,6 +23553,7 @@
     <w:p>
       <w:pPr>
         <w:pStyle w:val="Heading2"/>
+        <w:spacing w:before="240" w:after="240"/>
         <w:ind w:firstLine="360"/>
         <w:rPr>
           <w:rFonts w:ascii="Times New Roman" w:hAnsi="Times New Roman" w:cs="Times New Roman"/>
@@ -23577,7 +23587,7 @@
     </w:p>
     <w:p>
       <w:pPr>
-        <w:spacing w:before="40" w:after="40" w:line="360" w:lineRule="auto"/>
+        <w:spacing w:before="240" w:after="240" w:line="360" w:lineRule="auto"/>
         <w:ind w:firstLine="720"/>
         <w:jc w:val="both"/>
         <w:rPr>
@@ -24026,7 +24036,7 @@
     </w:p>
     <w:p>
       <w:pPr>
-        <w:spacing w:before="40" w:after="40" w:line="360" w:lineRule="auto"/>
+        <w:spacing w:before="240" w:after="240" w:line="360" w:lineRule="auto"/>
         <w:ind w:firstLine="720"/>
         <w:jc w:val="both"/>
       </w:pPr>
@@ -24543,7 +24553,6 @@
       </w:r>
       <w:proofErr w:type="spellStart"/>
       <w:r>
-        <w:lastRenderedPageBreak/>
         <w:t>ngôn</w:t>
       </w:r>
       <w:proofErr w:type="spellEnd"/>
@@ -24877,6 +24886,7 @@
     <w:p>
       <w:pPr>
         <w:pStyle w:val="Heading2"/>
+        <w:spacing w:before="240" w:after="240"/>
         <w:ind w:firstLine="360"/>
         <w:rPr>
           <w:rFonts w:ascii="Times New Roman" w:hAnsi="Times New Roman" w:cs="Times New Roman"/>
@@ -24893,6 +24903,7 @@
           <w:bCs/>
           <w:color w:val="auto"/>
         </w:rPr>
+        <w:lastRenderedPageBreak/>
         <w:t xml:space="preserve">3. </w:t>
       </w:r>
       <w:proofErr w:type="spellStart"/>
@@ -25075,7 +25086,7 @@
           <w:ilvl w:val="0"/>
           <w:numId w:val="1"/>
         </w:numPr>
-        <w:spacing w:before="40" w:after="40" w:line="360" w:lineRule="auto"/>
+        <w:spacing w:before="240" w:after="240" w:line="360" w:lineRule="auto"/>
         <w:jc w:val="both"/>
       </w:pPr>
       <w:r>
@@ -25171,7 +25182,7 @@
     <w:p>
       <w:pPr>
         <w:pStyle w:val="ListParagraph"/>
-        <w:spacing w:line="360" w:lineRule="auto"/>
+        <w:spacing w:before="240" w:after="240" w:line="360" w:lineRule="auto"/>
         <w:ind w:left="0" w:firstLine="720"/>
         <w:jc w:val="both"/>
       </w:pPr>
@@ -25286,7 +25297,7 @@
     <w:p>
       <w:pPr>
         <w:pStyle w:val="ListParagraph"/>
-        <w:spacing w:line="360" w:lineRule="auto"/>
+        <w:spacing w:before="240" w:after="240" w:line="360" w:lineRule="auto"/>
         <w:ind w:left="0" w:firstLine="720"/>
         <w:jc w:val="both"/>
       </w:pPr>
@@ -25507,7 +25518,7 @@
     <w:p>
       <w:pPr>
         <w:pStyle w:val="ListParagraph"/>
-        <w:spacing w:line="360" w:lineRule="auto"/>
+        <w:spacing w:before="240" w:after="240" w:line="360" w:lineRule="auto"/>
         <w:ind w:left="0" w:firstLine="720"/>
         <w:jc w:val="both"/>
       </w:pPr>
@@ -25571,7 +25582,7 @@
     <w:p>
       <w:pPr>
         <w:pStyle w:val="ListParagraph"/>
-        <w:spacing w:line="360" w:lineRule="auto"/>
+        <w:spacing w:before="240" w:after="240" w:line="360" w:lineRule="auto"/>
         <w:ind w:left="0" w:firstLine="720"/>
         <w:jc w:val="both"/>
       </w:pPr>
@@ -25870,7 +25881,7 @@
     <w:p>
       <w:pPr>
         <w:pStyle w:val="ListParagraph"/>
-        <w:spacing w:line="360" w:lineRule="auto"/>
+        <w:spacing w:before="240" w:after="240" w:line="360" w:lineRule="auto"/>
         <w:ind w:left="0" w:firstLine="720"/>
         <w:jc w:val="both"/>
       </w:pPr>
@@ -26209,6 +26220,7 @@
     <w:p>
       <w:pPr>
         <w:pStyle w:val="Heading1"/>
+        <w:spacing w:after="240"/>
         <w:rPr>
           <w:rFonts w:ascii="Times New Roman" w:hAnsi="Times New Roman" w:cs="Times New Roman"/>
           <w:b/>
@@ -26342,7 +26354,7 @@
     <w:p>
       <w:pPr>
         <w:pStyle w:val="ListParagraph"/>
-        <w:spacing w:line="360" w:lineRule="auto"/>
+        <w:spacing w:before="240" w:after="240" w:line="360" w:lineRule="auto"/>
         <w:ind w:left="0" w:firstLine="720"/>
         <w:jc w:val="both"/>
       </w:pPr>
@@ -26442,7 +26454,13 @@
         <w:t xml:space="preserve">: </w:t>
       </w:r>
       <w:r>
-        <w:t>13/12/2019</w:t>
+        <w:t>13/1</w:t>
+      </w:r>
+      <w:r>
+        <w:t>1</w:t>
+      </w:r>
+      <w:r>
+        <w:t>/2019</w:t>
       </w:r>
       <w:r>
         <w:t>)</w:t>
@@ -26451,7 +26469,7 @@
     <w:p>
       <w:pPr>
         <w:pStyle w:val="ListParagraph"/>
-        <w:spacing w:line="360" w:lineRule="auto"/>
+        <w:spacing w:before="240" w:after="240" w:line="360" w:lineRule="auto"/>
         <w:ind w:left="0" w:firstLine="720"/>
         <w:jc w:val="both"/>
         <w:rPr>
@@ -26547,13 +26565,23 @@
         <w:t xml:space="preserve">: </w:t>
       </w:r>
       <w:r>
-        <w:t>13/12/2019</w:t>
+        <w:t>13/1</w:t>
+      </w:r>
+      <w:r>
+        <w:t>1</w:t>
+      </w:r>
+      <w:r>
+        <w:t>/2019</w:t>
       </w:r>
       <w:r>
         <w:t>)</w:t>
       </w:r>
     </w:p>
-    <w:p/>
+    <w:p>
+      <w:pPr>
+        <w:spacing w:before="240" w:after="240"/>
+      </w:pPr>
+    </w:p>
     <w:sectPr>
       <w:headerReference w:type="even" r:id="rId27"/>
       <w:headerReference w:type="default" r:id="rId28"/>
@@ -26563,7 +26591,6 @@
       <w:footerReference w:type="first" r:id="rId32"/>
       <w:pgSz w:w="11907" w:h="16840" w:code="9"/>
       <w:pgMar w:top="1134" w:right="1134" w:bottom="1134" w:left="1701" w:header="720" w:footer="720" w:gutter="0"/>
-      <w:pgNumType w:start="1"/>
       <w:cols w:space="720"/>
       <w:docGrid w:linePitch="360"/>
     </w:sectPr>
@@ -26608,49 +26635,6 @@
 
 <file path=word/footer2.xml><?xml version="1.0" encoding="utf-8"?>
 <w:ftr xmlns:wpc="http://schemas.microsoft.com/office/word/2010/wordprocessingCanvas" xmlns:cx="http://schemas.microsoft.com/office/drawing/2014/chartex" xmlns:cx1="http://schemas.microsoft.com/office/drawing/2015/9/8/chartex" xmlns:cx2="http://schemas.microsoft.com/office/drawing/2015/10/21/chartex" xmlns:cx3="http://schemas.microsoft.com/office/drawing/2016/5/9/chartex" xmlns:cx4="http://schemas.microsoft.com/office/drawing/2016/5/10/chartex" xmlns:cx5="http://schemas.microsoft.com/office/drawing/2016/5/11/chartex" xmlns:cx6="http://schemas.microsoft.com/office/drawing/2016/5/12/chartex" xmlns:cx7="http://schemas.microsoft.com/office/drawing/2016/5/13/chartex" xmlns:cx8="http://schemas.microsoft.com/office/drawing/2016/5/14/chartex" xmlns:mc="http://schemas.openxmlformats.org/markup-compatibility/2006" xmlns:aink="http://schemas.microsoft.com/office/drawing/2016/ink" xmlns:am3d="http://schemas.microsoft.com/office/drawing/2017/model3d" xmlns:o="urn:schemas-microsoft-com:office:office" xmlns:r="http://schemas.openxmlformats.org/officeDocument/2006/relationships" xmlns:m="http://schemas.openxmlformats.org/officeDocument/2006/math" xmlns:v="urn:schemas-microsoft-com:vml" xmlns:wp14="http://schemas.microsoft.com/office/word/2010/wordprocessingDrawing" xmlns:wp="http://schemas.openxmlformats.org/drawingml/2006/wordprocessingDrawing" xmlns:w10="urn:schemas-microsoft-com:office:word" xmlns:w="http://schemas.openxmlformats.org/wordprocessingml/2006/main" xmlns:w14="http://schemas.microsoft.com/office/word/2010/wordml" xmlns:w15="http://schemas.microsoft.com/office/word/2012/wordml" xmlns:w16cid="http://schemas.microsoft.com/office/word/2016/wordml/cid" xmlns:w16se="http://schemas.microsoft.com/office/word/2015/wordml/symex" xmlns:wpg="http://schemas.microsoft.com/office/word/2010/wordprocessingGroup" xmlns:wpi="http://schemas.microsoft.com/office/word/2010/wordprocessingInk" xmlns:wne="http://schemas.microsoft.com/office/word/2006/wordml" xmlns:wps="http://schemas.microsoft.com/office/word/2010/wordprocessingShape" mc:Ignorable="w14 w15 w16se w16cid wp14">
-  <w:sdt>
-    <w:sdtPr>
-      <w:id w:val="1050269257"/>
-      <w:docPartObj>
-        <w:docPartGallery w:val="Page Numbers (Bottom of Page)"/>
-        <w:docPartUnique/>
-      </w:docPartObj>
-    </w:sdtPr>
-    <w:sdtEndPr>
-      <w:rPr>
-        <w:noProof/>
-      </w:rPr>
-    </w:sdtEndPr>
-    <w:sdtContent>
-      <w:p>
-        <w:pPr>
-          <w:pStyle w:val="Footer"/>
-          <w:jc w:val="right"/>
-        </w:pPr>
-        <w:r>
-          <w:fldChar w:fldCharType="begin"/>
-        </w:r>
-        <w:r>
-          <w:instrText xml:space="preserve"> PAGE   \* MERGEFORMAT </w:instrText>
-        </w:r>
-        <w:r>
-          <w:fldChar w:fldCharType="separate"/>
-        </w:r>
-        <w:r>
-          <w:rPr>
-            <w:noProof/>
-          </w:rPr>
-          <w:t>2</w:t>
-        </w:r>
-        <w:r>
-          <w:rPr>
-            <w:noProof/>
-          </w:rPr>
-          <w:fldChar w:fldCharType="end"/>
-        </w:r>
-      </w:p>
-    </w:sdtContent>
-  </w:sdt>
   <w:p>
     <w:pPr>
       <w:pStyle w:val="Footer"/>
@@ -28261,7 +28245,7 @@
 </file>
 
 <file path=customXml/itemProps1.xml><?xml version="1.0" encoding="utf-8"?>
-<ds:datastoreItem xmlns:ds="http://schemas.openxmlformats.org/officeDocument/2006/customXml" ds:itemID="{293903A1-65CA-4618-B819-FD13FB2B05D8}">
+<ds:datastoreItem xmlns:ds="http://schemas.openxmlformats.org/officeDocument/2006/customXml" ds:itemID="{6D1C004F-8728-4A94-A1D1-B6B2784484DC}">
   <ds:schemaRefs>
     <ds:schemaRef ds:uri="http://schemas.openxmlformats.org/officeDocument/2006/bibliography"/>
   </ds:schemaRefs>

</xml_diff>